<commit_message>
todo sobre metadatos en HTML e inicio de mi portafolio
</commit_message>
<xml_diff>
--- a/Sena/Registro de Aprendisaje - Analisis y desarrollo de sistemas informaticos/Fase 1. identificación/Trabajos y sus directrises/5. Especificación de los requerimientos funcionales y del sistema /Resuelto. Evidencia AP01-AA2-EV05 - Especificación de los requerimientos funcionales y no funcionales del sistema.docx
+++ b/Sena/Registro de Aprendisaje - Analisis y desarrollo de sistemas informaticos/Fase 1. identificación/Trabajos y sus directrises/5. Especificación de los requerimientos funcionales y del sistema /Resuelto. Evidencia AP01-AA2-EV05 - Especificación de los requerimientos funcionales y no funcionales del sistema.docx
@@ -2,9 +2,210 @@
 <file path=word/document.xml><?xml version="1.0" encoding="utf-8"?>
 <w:document xmlns:ve="http://schemas.openxmlformats.org/markup-compatibility/2006" xmlns:o="urn:schemas-microsoft-com:office:office" xmlns:r="http://schemas.openxmlformats.org/officeDocument/2006/relationships" xmlns:m="http://schemas.openxmlformats.org/officeDocument/2006/math" xmlns:v="urn:schemas-microsoft-com:vml" xmlns:wp="http://schemas.openxmlformats.org/drawingml/2006/wordprocessingDrawing" xmlns:wp14="http://schemas.microsoft.com/office/word/2010/wordprocessingDrawing" xmlns:w10="urn:schemas-microsoft-com:office:word" xmlns:w="http://schemas.openxmlformats.org/wordprocessingml/2006/main" xmlns:wpg="http://schemas.microsoft.com/office/word/2010/wordprocessingGroup" xmlns:wne="http://schemas.microsoft.com/office/word/2006/wordml" xmlns:wps="http://schemas.microsoft.com/office/word/2010/wordprocessingShape" xmlns:wpc="http://schemas.microsoft.com/office/word/2010/wordprocessingCanvas" xmlns:mc="http://schemas.openxmlformats.org/markup-compatibility/2006" xmlns:w14="http://schemas.microsoft.com/office/word/2010/wordml" xmlns:wpi="http://schemas.microsoft.com/office/word/2010/wordprocessingInk" xmlns:w16cid="http://schemas.microsoft.com/office/word/2016/wordml/cid" xmlns:am3d="http://schemas.microsoft.com/office/drawing/2017/model3d" xmlns:w16se="http://schemas.microsoft.com/office/word/2015/wordml/symex" xmlns:cx="http://schemas.microsoft.com/office/drawing/2014/chartex" xmlns:cx1="http://schemas.microsoft.com/office/drawing/2015/9/8/chartex" xmlns:cx2="http://schemas.microsoft.com/office/drawing/2015/10/21/chartex" xmlns:cx3="http://schemas.microsoft.com/office/drawing/2016/5/9/chartex" xmlns:cx4="http://schemas.microsoft.com/office/drawing/2016/5/10/chartex" xmlns:cx5="http://schemas.microsoft.com/office/drawing/2016/5/11/chartex" xmlns:cx6="http://schemas.microsoft.com/office/drawing/2016/5/12/chartex" xmlns:cx7="http://schemas.microsoft.com/office/drawing/2016/5/13/chartex" xmlns:cx8="http://schemas.microsoft.com/office/drawing/2016/5/14/chartex" mc:Ignorable="w14 wp14">
   <w:body>
+    <w:p>
+      <w:pPr>
+        <w:numPr>
+          <w:ilvl w:val="0"/>
+          <w:numId w:val="0"/>
+        </w:numPr>
+        <w:jc w:val="left"/>
+        <w:overflowPunct w:val="0"/>
+        <w:spacing w:lineRule="auto" w:line="240" w:before="0" w:after="0"/>
+        <w:widowControl w:val="1"/>
+        <w:ind w:right="0" w:left="0" w:firstLine="0"/>
+        <w:rPr>
+          <w:color w:val="00000A"/>
+          <w:sz w:val="24"/>
+          <w:szCs w:val="24"/>
+          <w:rFonts w:ascii="Liberation Serif" w:eastAsia="Arial" w:hAnsi="Arial" w:hint="default"/>
+        </w:rPr>
+        <w:wordWrap w:val="1"/>
+        <w:autoSpaceDE w:val="1"/>
+        <w:autoSpaceDN w:val="1"/>
+      </w:pPr>
+    </w:p>
+    <w:p>
+      <w:pPr>
+        <w:numPr>
+          <w:ilvl w:val="0"/>
+          <w:numId w:val="0"/>
+        </w:numPr>
+        <w:jc w:val="center"/>
+        <w:spacing w:lineRule="auto" w:line="259" w:before="0" w:after="160"/>
+        <w:widowControl w:val="1"/>
+        <w:ind w:right="0" w:left="0" w:firstLine="0"/>
+        <w:rPr>
+          <w:spacing w:val="0"/>
+          <w:i w:val="0"/>
+          <w:b w:val="0"/>
+          <w:color w:val="141414"/>
+          <w:sz w:val="22"/>
+          <w:szCs w:val="22"/>
+          <w:highlight w:val="none"/>
+          <w:rFonts w:ascii="Helvetica Neue" w:eastAsia="Helvetica Neue" w:hAnsi="Helvetica Neue" w:hint="default"/>
+        </w:rPr>
+        <w:wordWrap w:val="0"/>
+      </w:pPr>
+      <w:r>
+        <w:rPr>
+          <w:spacing w:val="0"/>
+          <w:i w:val="0"/>
+          <w:b w:val="0"/>
+          <w:color w:val="141414"/>
+          <w:sz w:val="22"/>
+          <w:szCs w:val="22"/>
+          <w:highlight w:val="none"/>
+          <w:rFonts w:ascii="Helvetica Neue" w:eastAsia="Helvetica Neue" w:hAnsi="Helvetica Neue" w:hint="default"/>
+        </w:rPr>
+        <w:t>SENA</w:t>
+      </w:r>
+    </w:p>
+    <w:p>
+      <w:pPr>
+        <w:numPr>
+          <w:ilvl w:val="0"/>
+          <w:numId w:val="0"/>
+        </w:numPr>
+        <w:jc w:val="center"/>
+        <w:spacing w:lineRule="auto" w:line="259" w:before="0" w:after="160"/>
+        <w:widowControl w:val="1"/>
+        <w:ind w:right="0" w:left="0" w:firstLine="0"/>
+        <w:rPr>
+          <w:spacing w:val="0"/>
+          <w:i w:val="0"/>
+          <w:b w:val="0"/>
+          <w:color w:val="141414"/>
+          <w:sz w:val="22"/>
+          <w:szCs w:val="22"/>
+          <w:highlight w:val="none"/>
+          <w:rFonts w:ascii="Helvetica Neue" w:eastAsia="Helvetica Neue" w:hAnsi="Helvetica Neue" w:hint="default"/>
+        </w:rPr>
+        <w:wordWrap w:val="0"/>
+      </w:pPr>
+      <w:r>
+        <w:rPr>
+          <w:spacing w:val="0"/>
+          <w:i w:val="0"/>
+          <w:b w:val="0"/>
+          <w:color w:val="141414"/>
+          <w:sz w:val="22"/>
+          <w:szCs w:val="22"/>
+          <w:highlight w:val="none"/>
+          <w:rFonts w:ascii="Helvetica Neue" w:eastAsia="Helvetica Neue" w:hAnsi="Helvetica Neue" w:hint="default"/>
+        </w:rPr>
+        <w:t xml:space="preserve">Aprendiz: Roberto Velasquez Dean, grupo: 2281617</w:t>
+      </w:r>
+    </w:p>
+    <w:p>
+      <w:pPr>
+        <w:numPr>
+          <w:ilvl w:val="0"/>
+          <w:numId w:val="0"/>
+        </w:numPr>
+        <w:jc w:val="center"/>
+        <w:spacing w:lineRule="auto" w:line="259" w:before="0" w:after="160"/>
+        <w:widowControl w:val="1"/>
+        <w:ind w:right="0" w:left="0" w:firstLine="0"/>
+        <w:rPr>
+          <w:spacing w:val="0"/>
+          <w:i w:val="0"/>
+          <w:b w:val="0"/>
+          <w:color w:val="141414"/>
+          <w:sz w:val="22"/>
+          <w:szCs w:val="22"/>
+          <w:highlight w:val="none"/>
+          <w:rFonts w:ascii="Helvetica Neue" w:eastAsia="Helvetica Neue" w:hAnsi="Helvetica Neue" w:hint="default"/>
+        </w:rPr>
+        <w:wordWrap w:val="0"/>
+      </w:pPr>
+    </w:p>
+    <w:p>
+      <w:pPr>
+        <w:numPr>
+          <w:ilvl w:val="0"/>
+          <w:numId w:val="0"/>
+        </w:numPr>
+        <w:jc w:val="center"/>
+        <w:spacing w:lineRule="auto" w:line="259" w:before="0" w:after="160"/>
+        <w:widowControl w:val="1"/>
+        <w:ind w:right="0" w:left="0" w:firstLine="0"/>
+        <w:rPr>
+          <w:i w:val="1"/>
+          <w:b w:val="1"/>
+          <w:color w:val="auto"/>
+          <w:sz w:val="22"/>
+          <w:szCs w:val="22"/>
+          <w:rFonts w:ascii="Times New Roman" w:eastAsia="Times New Roman" w:hAnsi="Times New Roman" w:hint="default"/>
+        </w:rPr>
+        <w:wordWrap w:val="0"/>
+      </w:pPr>
+      <w:r>
+        <w:rPr>
+          <w:i w:val="1"/>
+          <w:b w:val="1"/>
+          <w:color w:val="auto"/>
+          <w:sz w:val="22"/>
+          <w:szCs w:val="22"/>
+          <w:rFonts w:ascii="Times New Roman" w:eastAsia="Times New Roman" w:hAnsi="Times New Roman" w:hint="default"/>
+        </w:rPr>
+        <w:t xml:space="preserve">AP01-AA2-EV05 - Especificación de los requerimientos funcionales y no funcionales del sistema</w:t>
+      </w:r>
+    </w:p>
+    <w:p>
+      <w:pPr>
+        <w:numPr>
+          <w:ilvl w:val="0"/>
+          <w:numId w:val="0"/>
+        </w:numPr>
+        <w:jc w:val="center"/>
+        <w:spacing w:lineRule="auto" w:line="259" w:before="0" w:after="160"/>
+        <w:widowControl w:val="1"/>
+        <w:ind w:right="0" w:left="0" w:firstLine="0"/>
+        <w:rPr>
+          <w:i w:val="1"/>
+          <w:b w:val="1"/>
+          <w:color w:val="auto"/>
+          <w:sz w:val="22"/>
+          <w:szCs w:val="22"/>
+          <w:rFonts w:ascii="Times New Roman" w:eastAsia="Times New Roman" w:hAnsi="Times New Roman" w:hint="default"/>
+        </w:rPr>
+        <w:wordWrap w:val="0"/>
+      </w:pPr>
+      <w:r>
+        <w:rPr>
+          <w:i w:val="1"/>
+          <w:b w:val="1"/>
+          <w:color w:val="auto"/>
+          <w:sz w:val="22"/>
+          <w:szCs w:val="22"/>
+          <w:rFonts w:ascii="Times New Roman" w:eastAsia="Times New Roman" w:hAnsi="Times New Roman" w:hint="default"/>
+        </w:rPr>
+        <w:t>Evidencia</w:t>
+      </w:r>
+    </w:p>
+    <w:p>
+      <w:pPr>
+        <w:numPr>
+          <w:ilvl w:val="0"/>
+          <w:numId w:val="0"/>
+        </w:numPr>
+        <w:jc w:val="center"/>
+        <w:spacing w:lineRule="auto" w:line="259" w:before="0" w:after="160"/>
+        <w:widowControl w:val="1"/>
+        <w:ind w:right="0" w:left="0" w:firstLine="0"/>
+        <w:rPr>
+          <w:color w:val="00000A"/>
+          <w:sz w:val="24"/>
+          <w:szCs w:val="24"/>
+          <w:rFonts w:ascii="Liberation Serif" w:eastAsia="Arial" w:hAnsi="Arial" w:hint="default"/>
+        </w:rPr>
+        <w:wordWrap w:val="0"/>
+      </w:pPr>
+    </w:p>
     <w:tbl>
       <w:tblID w:val="0"/>
       <w:tblPr>
+        <w:tblpPr w:vertAnchor="text" w:tblpX="400" w:tblpY="226"/>
         <w:tblBorders>
           <w:top w:val="single" w:sz="2" w:space="0" w:color="000001"/>
           <w:left w:val="single" w:sz="2" w:space="0" w:color="000001"/>
@@ -18,7 +219,6 @@
           <w:bottom w:w="55" w:type="dxa"/>
         </w:tblCellMar>
         <w:tblW w:w="9152" w:type="dxa"/>
-        <w:tblInd w:w="53" w:type="dxa"/>
         <w:tblLook w:val="000000" w:firstRow="0" w:lastRow="0" w:firstColumn="0" w:lastColumn="0" w:noHBand="0" w:noVBand="0"/>
         <w:tblLayout w:type="fixed"/>
       </w:tblPr>
@@ -1837,972 +2037,711 @@
           </w:p>
         </w:tc>
       </w:tr>
-      <w:tr>
-        <w:trPr>
-          <w:cnfStyle w:val="000000100000" w:firstRow="0" w:lastRow="0" w:firstColumn="0" w:lastColumn="0" w:oddVBand="0" w:evenVBand="0" w:oddHBand="1" w:evenHBand="0" w:firstRowFirstColumn="0" w:firstRowLastColumn="0" w:lastRowFirstColumn="0" w:lastRowLastColumn="0"/>
-          <w:trHeight w:hRule="atleast" w:val="279"/>
-          <w:hidden w:val="0"/>
-        </w:trPr>
-        <w:tc>
-          <w:tcPr>
-            <w:tcW w:type="dxa" w:w="914"/>
-            <w:cnfStyle w:val="000010100000" w:firstRow="0" w:lastRow="0" w:firstColumn="0" w:lastColumn="0" w:oddVBand="1" w:evenVBand="0" w:oddHBand="1" w:evenHBand="0" w:firstRowFirstColumn="0" w:firstRowLastColumn="0" w:lastRowFirstColumn="0" w:lastRowLastColumn="0"/>
-            <w:vAlign w:val="top"/>
-            <w:tcBorders>
-              <w:bottom w:val="single" w:color="000001" w:sz="2"/>
-              <w:left w:val="single" w:color="000001" w:sz="2"/>
-              <w:top w:val="single" w:color="000001" w:sz="2"/>
-            </w:tcBorders>
-            <w:shd w:val="clear" w:color="000000"/>
-          </w:tcPr>
-          <w:p>
-            <w:pPr>
-              <w:pStyle w:val="PO156"/>
-              <w:numPr>
-                <w:ilvl w:val="0"/>
-                <w:numId w:val="0"/>
-              </w:numPr>
-              <w:jc w:val="left"/>
-              <w:overflowPunct w:val="0"/>
-              <w:spacing w:lineRule="auto" w:line="240" w:before="0" w:after="0"/>
-              <w:suppressLineNumbers/>
-              <w:widowControl w:val="1"/>
-              <w:ind w:right="0" w:left="0" w:firstLine="0"/>
-              <w:rPr>
-                <w:color w:val="00000A"/>
-                <w:sz w:val="20"/>
-                <w:szCs w:val="20"/>
-                <w:rFonts w:ascii="Times New Roman" w:eastAsia="Times New Roman" w:hAnsi="Times New Roman" w:hint="default"/>
-              </w:rPr>
-              <w:wordWrap w:val="1"/>
-              <w:autoSpaceDE w:val="1"/>
-              <w:autoSpaceDN w:val="1"/>
-            </w:pPr>
-          </w:p>
-        </w:tc>
-        <w:tc>
-          <w:tcPr>
-            <w:tcW w:type="dxa" w:w="1145"/>
-            <w:cnfStyle w:val="000001100000" w:firstRow="0" w:lastRow="0" w:firstColumn="0" w:lastColumn="0" w:oddVBand="0" w:evenVBand="1" w:oddHBand="1" w:evenHBand="0" w:firstRowFirstColumn="0" w:firstRowLastColumn="0" w:lastRowFirstColumn="0" w:lastRowLastColumn="0"/>
-            <w:vAlign w:val="top"/>
-            <w:tcBorders>
-              <w:bottom w:val="single" w:color="000001" w:sz="2"/>
-              <w:left w:val="single" w:color="000001" w:sz="2"/>
-              <w:top w:val="single" w:color="000001" w:sz="2"/>
-            </w:tcBorders>
-            <w:shd w:val="clear" w:color="000000"/>
-          </w:tcPr>
-          <w:p>
-            <w:pPr>
-              <w:pStyle w:val="PO156"/>
-              <w:numPr>
-                <w:ilvl w:val="0"/>
-                <w:numId w:val="0"/>
-              </w:numPr>
-              <w:jc w:val="left"/>
-              <w:overflowPunct w:val="0"/>
-              <w:spacing w:lineRule="auto" w:line="240" w:before="0" w:after="0"/>
-              <w:suppressLineNumbers/>
-              <w:widowControl w:val="1"/>
-              <w:ind w:right="0" w:left="0" w:firstLine="0"/>
-              <w:rPr>
-                <w:color w:val="00000A"/>
-                <w:sz w:val="20"/>
-                <w:szCs w:val="20"/>
-                <w:rFonts w:ascii="Times New Roman" w:eastAsia="Times New Roman" w:hAnsi="Times New Roman" w:hint="default"/>
-              </w:rPr>
-              <w:wordWrap w:val="1"/>
-              <w:autoSpaceDE w:val="1"/>
-              <w:autoSpaceDN w:val="1"/>
-            </w:pPr>
-          </w:p>
-        </w:tc>
-        <w:tc>
-          <w:tcPr>
-            <w:tcW w:type="dxa" w:w="2515"/>
-            <w:cnfStyle w:val="000010100000" w:firstRow="0" w:lastRow="0" w:firstColumn="0" w:lastColumn="0" w:oddVBand="1" w:evenVBand="0" w:oddHBand="1" w:evenHBand="0" w:firstRowFirstColumn="0" w:firstRowLastColumn="0" w:lastRowFirstColumn="0" w:lastRowLastColumn="0"/>
-            <w:vAlign w:val="top"/>
-            <w:tcBorders>
-              <w:bottom w:val="single" w:color="000001" w:sz="2"/>
-              <w:left w:val="single" w:color="000001" w:sz="2"/>
-              <w:top w:val="single" w:color="000001" w:sz="2"/>
-            </w:tcBorders>
-            <w:shd w:val="clear" w:color="000000"/>
-          </w:tcPr>
-          <w:p>
-            <w:pPr>
-              <w:pStyle w:val="PO156"/>
-              <w:numPr>
-                <w:ilvl w:val="0"/>
-                <w:numId w:val="0"/>
-              </w:numPr>
-              <w:jc w:val="left"/>
-              <w:overflowPunct w:val="0"/>
-              <w:spacing w:lineRule="auto" w:line="240" w:before="0" w:after="0"/>
-              <w:suppressLineNumbers/>
-              <w:widowControl w:val="1"/>
-              <w:ind w:right="0" w:left="0" w:firstLine="0"/>
-              <w:rPr>
-                <w:color w:val="00000A"/>
-                <w:sz w:val="20"/>
-                <w:szCs w:val="20"/>
-                <w:rFonts w:ascii="Times New Roman" w:eastAsia="Times New Roman" w:hAnsi="Times New Roman" w:hint="default"/>
-              </w:rPr>
-              <w:wordWrap w:val="1"/>
-              <w:autoSpaceDE w:val="1"/>
-              <w:autoSpaceDN w:val="1"/>
-            </w:pPr>
-          </w:p>
-        </w:tc>
-        <w:tc>
-          <w:tcPr>
-            <w:tcW w:type="dxa" w:w="3278"/>
-            <w:cnfStyle w:val="000001100000" w:firstRow="0" w:lastRow="0" w:firstColumn="0" w:lastColumn="0" w:oddVBand="0" w:evenVBand="1" w:oddHBand="1" w:evenHBand="0" w:firstRowFirstColumn="0" w:firstRowLastColumn="0" w:lastRowFirstColumn="0" w:lastRowLastColumn="0"/>
-            <w:vAlign w:val="top"/>
-            <w:tcBorders>
-              <w:bottom w:val="single" w:color="000001" w:sz="2"/>
-              <w:left w:val="single" w:color="000001" w:sz="2"/>
-              <w:top w:val="single" w:color="000001" w:sz="2"/>
-            </w:tcBorders>
-            <w:shd w:val="clear" w:color="000000"/>
-          </w:tcPr>
-          <w:p>
-            <w:pPr>
-              <w:pStyle w:val="PO156"/>
-              <w:numPr>
-                <w:ilvl w:val="0"/>
-                <w:numId w:val="0"/>
-              </w:numPr>
-              <w:jc w:val="left"/>
-              <w:overflowPunct w:val="0"/>
-              <w:spacing w:lineRule="auto" w:line="240" w:before="0" w:after="0"/>
-              <w:suppressLineNumbers/>
-              <w:widowControl w:val="1"/>
-              <w:ind w:right="0" w:left="0" w:firstLine="0"/>
-              <w:rPr>
-                <w:color w:val="00000A"/>
-                <w:sz w:val="20"/>
-                <w:szCs w:val="20"/>
-                <w:rFonts w:ascii="Times New Roman" w:eastAsia="Times New Roman" w:hAnsi="Times New Roman" w:hint="default"/>
-              </w:rPr>
-              <w:wordWrap w:val="1"/>
-              <w:autoSpaceDE w:val="1"/>
-              <w:autoSpaceDN w:val="1"/>
-            </w:pPr>
-          </w:p>
-        </w:tc>
-        <w:tc>
-          <w:tcPr>
-            <w:tcW w:type="dxa" w:w="1300"/>
-            <w:cnfStyle w:val="000010100000" w:firstRow="0" w:lastRow="0" w:firstColumn="0" w:lastColumn="0" w:oddVBand="1" w:evenVBand="0" w:oddHBand="1" w:evenHBand="0" w:firstRowFirstColumn="0" w:firstRowLastColumn="0" w:lastRowFirstColumn="0" w:lastRowLastColumn="0"/>
-            <w:vAlign w:val="top"/>
-            <w:tcBorders>
-              <w:bottom w:val="single" w:color="000001" w:sz="2"/>
-              <w:left w:val="single" w:color="000001" w:sz="2"/>
-              <w:right w:val="single" w:color="000001" w:sz="2"/>
-              <w:top w:val="single" w:color="000001" w:sz="2"/>
-            </w:tcBorders>
-            <w:shd w:val="clear" w:color="000000"/>
-          </w:tcPr>
-          <w:p>
-            <w:pPr>
-              <w:pStyle w:val="PO156"/>
-              <w:numPr>
-                <w:ilvl w:val="0"/>
-                <w:numId w:val="0"/>
-              </w:numPr>
-              <w:jc w:val="left"/>
-              <w:overflowPunct w:val="0"/>
-              <w:spacing w:lineRule="auto" w:line="240" w:before="0" w:after="0"/>
-              <w:suppressLineNumbers/>
-              <w:widowControl w:val="1"/>
-              <w:ind w:right="0" w:left="0" w:firstLine="0"/>
-              <w:rPr>
-                <w:color w:val="00000A"/>
-                <w:sz w:val="20"/>
-                <w:szCs w:val="20"/>
-                <w:rFonts w:ascii="Times New Roman" w:eastAsia="Times New Roman" w:hAnsi="Times New Roman" w:hint="default"/>
-              </w:rPr>
-              <w:wordWrap w:val="1"/>
-              <w:autoSpaceDE w:val="1"/>
-              <w:autoSpaceDN w:val="1"/>
-            </w:pPr>
-          </w:p>
-        </w:tc>
-      </w:tr>
-      <w:tr>
-        <w:trPr>
-          <w:cnfStyle w:val="000000010000" w:firstRow="0" w:lastRow="0" w:firstColumn="0" w:lastColumn="0" w:oddVBand="0" w:evenVBand="0" w:oddHBand="0" w:evenHBand="1" w:firstRowFirstColumn="0" w:firstRowLastColumn="0" w:lastRowFirstColumn="0" w:lastRowLastColumn="0"/>
-          <w:trHeight w:hRule="atleast" w:val="279"/>
-          <w:hidden w:val="0"/>
-        </w:trPr>
-        <w:tc>
-          <w:tcPr>
-            <w:tcW w:type="dxa" w:w="914"/>
-            <w:cnfStyle w:val="000010010000" w:firstRow="0" w:lastRow="0" w:firstColumn="0" w:lastColumn="0" w:oddVBand="1" w:evenVBand="0" w:oddHBand="0" w:evenHBand="1" w:firstRowFirstColumn="0" w:firstRowLastColumn="0" w:lastRowFirstColumn="0" w:lastRowLastColumn="0"/>
-            <w:vAlign w:val="top"/>
-            <w:tcBorders>
-              <w:bottom w:val="single" w:color="000001" w:sz="2"/>
-              <w:left w:val="single" w:color="000001" w:sz="2"/>
-              <w:top w:val="single" w:color="000001" w:sz="2"/>
-            </w:tcBorders>
-            <w:shd w:val="clear" w:color="000000"/>
-          </w:tcPr>
-          <w:p>
-            <w:pPr>
-              <w:pStyle w:val="PO156"/>
-              <w:numPr>
-                <w:ilvl w:val="0"/>
-                <w:numId w:val="0"/>
-              </w:numPr>
-              <w:jc w:val="left"/>
-              <w:overflowPunct w:val="0"/>
-              <w:spacing w:lineRule="auto" w:line="240" w:before="0" w:after="0"/>
-              <w:suppressLineNumbers/>
-              <w:widowControl w:val="1"/>
-              <w:ind w:right="0" w:left="0" w:firstLine="0"/>
-              <w:rPr>
-                <w:color w:val="00000A"/>
-                <w:sz w:val="20"/>
-                <w:szCs w:val="20"/>
-                <w:rFonts w:ascii="Times New Roman" w:eastAsia="Times New Roman" w:hAnsi="Times New Roman" w:hint="default"/>
-              </w:rPr>
-              <w:wordWrap w:val="1"/>
-              <w:autoSpaceDE w:val="1"/>
-              <w:autoSpaceDN w:val="1"/>
-            </w:pPr>
-          </w:p>
-        </w:tc>
-        <w:tc>
-          <w:tcPr>
-            <w:tcW w:type="dxa" w:w="1145"/>
-            <w:cnfStyle w:val="000001010000" w:firstRow="0" w:lastRow="0" w:firstColumn="0" w:lastColumn="0" w:oddVBand="0" w:evenVBand="1" w:oddHBand="0" w:evenHBand="1" w:firstRowFirstColumn="0" w:firstRowLastColumn="0" w:lastRowFirstColumn="0" w:lastRowLastColumn="0"/>
-            <w:vAlign w:val="top"/>
-            <w:tcBorders>
-              <w:bottom w:val="single" w:color="000001" w:sz="2"/>
-              <w:left w:val="single" w:color="000001" w:sz="2"/>
-              <w:top w:val="single" w:color="000001" w:sz="2"/>
-            </w:tcBorders>
-            <w:shd w:val="clear" w:color="000000"/>
-          </w:tcPr>
-          <w:p>
-            <w:pPr>
-              <w:pStyle w:val="PO156"/>
-              <w:numPr>
-                <w:ilvl w:val="0"/>
-                <w:numId w:val="0"/>
-              </w:numPr>
-              <w:jc w:val="left"/>
-              <w:overflowPunct w:val="0"/>
-              <w:spacing w:lineRule="auto" w:line="240" w:before="0" w:after="0"/>
-              <w:suppressLineNumbers/>
-              <w:widowControl w:val="1"/>
-              <w:ind w:right="0" w:left="0" w:firstLine="0"/>
-              <w:rPr>
-                <w:color w:val="00000A"/>
-                <w:sz w:val="20"/>
-                <w:szCs w:val="20"/>
-                <w:rFonts w:ascii="Times New Roman" w:eastAsia="Times New Roman" w:hAnsi="Times New Roman" w:hint="default"/>
-              </w:rPr>
-              <w:wordWrap w:val="1"/>
-              <w:autoSpaceDE w:val="1"/>
-              <w:autoSpaceDN w:val="1"/>
-            </w:pPr>
-          </w:p>
-        </w:tc>
-        <w:tc>
-          <w:tcPr>
-            <w:tcW w:type="dxa" w:w="2515"/>
-            <w:cnfStyle w:val="000010010000" w:firstRow="0" w:lastRow="0" w:firstColumn="0" w:lastColumn="0" w:oddVBand="1" w:evenVBand="0" w:oddHBand="0" w:evenHBand="1" w:firstRowFirstColumn="0" w:firstRowLastColumn="0" w:lastRowFirstColumn="0" w:lastRowLastColumn="0"/>
-            <w:vAlign w:val="top"/>
-            <w:tcBorders>
-              <w:bottom w:val="single" w:color="000001" w:sz="2"/>
-              <w:left w:val="single" w:color="000001" w:sz="2"/>
-              <w:top w:val="single" w:color="000001" w:sz="2"/>
-            </w:tcBorders>
-            <w:shd w:val="clear" w:color="000000"/>
-          </w:tcPr>
-          <w:p>
-            <w:pPr>
-              <w:pStyle w:val="PO156"/>
-              <w:numPr>
-                <w:ilvl w:val="0"/>
-                <w:numId w:val="0"/>
-              </w:numPr>
-              <w:jc w:val="left"/>
-              <w:overflowPunct w:val="0"/>
-              <w:spacing w:lineRule="auto" w:line="240" w:before="0" w:after="0"/>
-              <w:suppressLineNumbers/>
-              <w:widowControl w:val="1"/>
-              <w:ind w:right="0" w:left="0" w:firstLine="0"/>
-              <w:rPr>
-                <w:color w:val="00000A"/>
-                <w:sz w:val="20"/>
-                <w:szCs w:val="20"/>
-                <w:rFonts w:ascii="Times New Roman" w:eastAsia="Times New Roman" w:hAnsi="Times New Roman" w:hint="default"/>
-              </w:rPr>
-              <w:wordWrap w:val="1"/>
-              <w:autoSpaceDE w:val="1"/>
-              <w:autoSpaceDN w:val="1"/>
-            </w:pPr>
-          </w:p>
-        </w:tc>
-        <w:tc>
-          <w:tcPr>
-            <w:tcW w:type="dxa" w:w="3278"/>
-            <w:cnfStyle w:val="000001010000" w:firstRow="0" w:lastRow="0" w:firstColumn="0" w:lastColumn="0" w:oddVBand="0" w:evenVBand="1" w:oddHBand="0" w:evenHBand="1" w:firstRowFirstColumn="0" w:firstRowLastColumn="0" w:lastRowFirstColumn="0" w:lastRowLastColumn="0"/>
-            <w:vAlign w:val="top"/>
-            <w:tcBorders>
-              <w:bottom w:val="single" w:color="000001" w:sz="2"/>
-              <w:left w:val="single" w:color="000001" w:sz="2"/>
-              <w:top w:val="single" w:color="000001" w:sz="2"/>
-            </w:tcBorders>
-            <w:shd w:val="clear" w:color="000000"/>
-          </w:tcPr>
-          <w:p>
-            <w:pPr>
-              <w:pStyle w:val="PO156"/>
-              <w:numPr>
-                <w:ilvl w:val="0"/>
-                <w:numId w:val="0"/>
-              </w:numPr>
-              <w:jc w:val="left"/>
-              <w:overflowPunct w:val="0"/>
-              <w:spacing w:lineRule="auto" w:line="240" w:before="0" w:after="0"/>
-              <w:suppressLineNumbers/>
-              <w:widowControl w:val="1"/>
-              <w:ind w:right="0" w:left="0" w:firstLine="0"/>
-              <w:rPr>
-                <w:color w:val="00000A"/>
-                <w:sz w:val="20"/>
-                <w:szCs w:val="20"/>
-                <w:rFonts w:ascii="Times New Roman" w:eastAsia="Times New Roman" w:hAnsi="Times New Roman" w:hint="default"/>
-              </w:rPr>
-              <w:wordWrap w:val="1"/>
-              <w:autoSpaceDE w:val="1"/>
-              <w:autoSpaceDN w:val="1"/>
-            </w:pPr>
-          </w:p>
-        </w:tc>
-        <w:tc>
-          <w:tcPr>
-            <w:tcW w:type="dxa" w:w="1300"/>
-            <w:cnfStyle w:val="000010010000" w:firstRow="0" w:lastRow="0" w:firstColumn="0" w:lastColumn="0" w:oddVBand="1" w:evenVBand="0" w:oddHBand="0" w:evenHBand="1" w:firstRowFirstColumn="0" w:firstRowLastColumn="0" w:lastRowFirstColumn="0" w:lastRowLastColumn="0"/>
-            <w:vAlign w:val="top"/>
-            <w:tcBorders>
-              <w:bottom w:val="single" w:color="000001" w:sz="2"/>
-              <w:left w:val="single" w:color="000001" w:sz="2"/>
-              <w:right w:val="single" w:color="000001" w:sz="2"/>
-              <w:top w:val="single" w:color="000001" w:sz="2"/>
-            </w:tcBorders>
-            <w:shd w:val="clear" w:color="000000"/>
-          </w:tcPr>
-          <w:p>
-            <w:pPr>
-              <w:pStyle w:val="PO156"/>
-              <w:numPr>
-                <w:ilvl w:val="0"/>
-                <w:numId w:val="0"/>
-              </w:numPr>
-              <w:jc w:val="left"/>
-              <w:overflowPunct w:val="0"/>
-              <w:spacing w:lineRule="auto" w:line="240" w:before="0" w:after="0"/>
-              <w:suppressLineNumbers/>
-              <w:widowControl w:val="1"/>
-              <w:ind w:right="0" w:left="0" w:firstLine="0"/>
-              <w:rPr>
-                <w:color w:val="00000A"/>
-                <w:sz w:val="20"/>
-                <w:szCs w:val="20"/>
-                <w:rFonts w:ascii="Times New Roman" w:eastAsia="Times New Roman" w:hAnsi="Times New Roman" w:hint="default"/>
-              </w:rPr>
-              <w:wordWrap w:val="1"/>
-              <w:autoSpaceDE w:val="1"/>
-              <w:autoSpaceDN w:val="1"/>
-            </w:pPr>
-          </w:p>
-        </w:tc>
-      </w:tr>
-      <w:tr>
-        <w:trPr>
-          <w:cnfStyle w:val="000000100000" w:firstRow="0" w:lastRow="0" w:firstColumn="0" w:lastColumn="0" w:oddVBand="0" w:evenVBand="0" w:oddHBand="1" w:evenHBand="0" w:firstRowFirstColumn="0" w:firstRowLastColumn="0" w:lastRowFirstColumn="0" w:lastRowLastColumn="0"/>
-          <w:trHeight w:hRule="atleast" w:val="279"/>
-          <w:hidden w:val="0"/>
-        </w:trPr>
-        <w:tc>
-          <w:tcPr>
-            <w:tcW w:type="dxa" w:w="914"/>
-            <w:cnfStyle w:val="000010100000" w:firstRow="0" w:lastRow="0" w:firstColumn="0" w:lastColumn="0" w:oddVBand="1" w:evenVBand="0" w:oddHBand="1" w:evenHBand="0" w:firstRowFirstColumn="0" w:firstRowLastColumn="0" w:lastRowFirstColumn="0" w:lastRowLastColumn="0"/>
-            <w:vAlign w:val="top"/>
-            <w:tcBorders>
-              <w:bottom w:val="single" w:color="000001" w:sz="2"/>
-              <w:left w:val="single" w:color="000001" w:sz="2"/>
-              <w:top w:val="single" w:color="000001" w:sz="2"/>
-            </w:tcBorders>
-            <w:shd w:val="clear" w:color="000000"/>
-          </w:tcPr>
-          <w:p>
-            <w:pPr>
-              <w:pStyle w:val="PO156"/>
-              <w:numPr>
-                <w:ilvl w:val="0"/>
-                <w:numId w:val="0"/>
-              </w:numPr>
-              <w:jc w:val="left"/>
-              <w:overflowPunct w:val="0"/>
-              <w:spacing w:lineRule="auto" w:line="240" w:before="0" w:after="0"/>
-              <w:suppressLineNumbers/>
-              <w:widowControl w:val="1"/>
-              <w:ind w:right="0" w:left="0" w:firstLine="0"/>
-              <w:rPr>
-                <w:color w:val="00000A"/>
-                <w:sz w:val="20"/>
-                <w:szCs w:val="20"/>
-                <w:rFonts w:ascii="Times New Roman" w:eastAsia="Times New Roman" w:hAnsi="Times New Roman" w:hint="default"/>
-              </w:rPr>
-              <w:wordWrap w:val="1"/>
-              <w:autoSpaceDE w:val="1"/>
-              <w:autoSpaceDN w:val="1"/>
-            </w:pPr>
-          </w:p>
-        </w:tc>
-        <w:tc>
-          <w:tcPr>
-            <w:tcW w:type="dxa" w:w="1145"/>
-            <w:cnfStyle w:val="000001100000" w:firstRow="0" w:lastRow="0" w:firstColumn="0" w:lastColumn="0" w:oddVBand="0" w:evenVBand="1" w:oddHBand="1" w:evenHBand="0" w:firstRowFirstColumn="0" w:firstRowLastColumn="0" w:lastRowFirstColumn="0" w:lastRowLastColumn="0"/>
-            <w:vAlign w:val="top"/>
-            <w:tcBorders>
-              <w:bottom w:val="single" w:color="000001" w:sz="2"/>
-              <w:left w:val="single" w:color="000001" w:sz="2"/>
-              <w:top w:val="single" w:color="000001" w:sz="2"/>
-            </w:tcBorders>
-            <w:shd w:val="clear" w:color="000000"/>
-          </w:tcPr>
-          <w:p>
-            <w:pPr>
-              <w:pStyle w:val="PO156"/>
-              <w:numPr>
-                <w:ilvl w:val="0"/>
-                <w:numId w:val="0"/>
-              </w:numPr>
-              <w:jc w:val="left"/>
-              <w:overflowPunct w:val="0"/>
-              <w:spacing w:lineRule="auto" w:line="240" w:before="0" w:after="0"/>
-              <w:suppressLineNumbers/>
-              <w:widowControl w:val="1"/>
-              <w:ind w:right="0" w:left="0" w:firstLine="0"/>
-              <w:rPr>
-                <w:color w:val="00000A"/>
-                <w:sz w:val="20"/>
-                <w:szCs w:val="20"/>
-                <w:rFonts w:ascii="Times New Roman" w:eastAsia="Times New Roman" w:hAnsi="Times New Roman" w:hint="default"/>
-              </w:rPr>
-              <w:wordWrap w:val="1"/>
-              <w:autoSpaceDE w:val="1"/>
-              <w:autoSpaceDN w:val="1"/>
-            </w:pPr>
-          </w:p>
-        </w:tc>
-        <w:tc>
-          <w:tcPr>
-            <w:tcW w:type="dxa" w:w="2515"/>
-            <w:cnfStyle w:val="000010100000" w:firstRow="0" w:lastRow="0" w:firstColumn="0" w:lastColumn="0" w:oddVBand="1" w:evenVBand="0" w:oddHBand="1" w:evenHBand="0" w:firstRowFirstColumn="0" w:firstRowLastColumn="0" w:lastRowFirstColumn="0" w:lastRowLastColumn="0"/>
-            <w:vAlign w:val="top"/>
-            <w:tcBorders>
-              <w:bottom w:val="single" w:color="000001" w:sz="2"/>
-              <w:left w:val="single" w:color="000001" w:sz="2"/>
-              <w:top w:val="single" w:color="000001" w:sz="2"/>
-            </w:tcBorders>
-            <w:shd w:val="clear" w:color="000000"/>
-          </w:tcPr>
-          <w:p>
-            <w:pPr>
-              <w:pStyle w:val="PO156"/>
-              <w:numPr>
-                <w:ilvl w:val="0"/>
-                <w:numId w:val="0"/>
-              </w:numPr>
-              <w:jc w:val="left"/>
-              <w:overflowPunct w:val="0"/>
-              <w:spacing w:lineRule="auto" w:line="240" w:before="0" w:after="0"/>
-              <w:suppressLineNumbers/>
-              <w:widowControl w:val="1"/>
-              <w:ind w:right="0" w:left="0" w:firstLine="0"/>
-              <w:rPr>
-                <w:color w:val="00000A"/>
-                <w:sz w:val="20"/>
-                <w:szCs w:val="20"/>
-                <w:rFonts w:ascii="Times New Roman" w:eastAsia="Times New Roman" w:hAnsi="Times New Roman" w:hint="default"/>
-              </w:rPr>
-              <w:wordWrap w:val="1"/>
-              <w:autoSpaceDE w:val="1"/>
-              <w:autoSpaceDN w:val="1"/>
-            </w:pPr>
-          </w:p>
-        </w:tc>
-        <w:tc>
-          <w:tcPr>
-            <w:tcW w:type="dxa" w:w="3278"/>
-            <w:cnfStyle w:val="000001100000" w:firstRow="0" w:lastRow="0" w:firstColumn="0" w:lastColumn="0" w:oddVBand="0" w:evenVBand="1" w:oddHBand="1" w:evenHBand="0" w:firstRowFirstColumn="0" w:firstRowLastColumn="0" w:lastRowFirstColumn="0" w:lastRowLastColumn="0"/>
-            <w:vAlign w:val="top"/>
-            <w:tcBorders>
-              <w:bottom w:val="single" w:color="000001" w:sz="2"/>
-              <w:left w:val="single" w:color="000001" w:sz="2"/>
-              <w:top w:val="single" w:color="000001" w:sz="2"/>
-            </w:tcBorders>
-            <w:shd w:val="clear" w:color="000000"/>
-          </w:tcPr>
-          <w:p>
-            <w:pPr>
-              <w:pStyle w:val="PO156"/>
-              <w:numPr>
-                <w:ilvl w:val="0"/>
-                <w:numId w:val="0"/>
-              </w:numPr>
-              <w:jc w:val="left"/>
-              <w:overflowPunct w:val="0"/>
-              <w:spacing w:lineRule="auto" w:line="240" w:before="0" w:after="0"/>
-              <w:suppressLineNumbers/>
-              <w:widowControl w:val="1"/>
-              <w:ind w:right="0" w:left="0" w:firstLine="0"/>
-              <w:rPr>
-                <w:color w:val="00000A"/>
-                <w:sz w:val="20"/>
-                <w:szCs w:val="20"/>
-                <w:rFonts w:ascii="Times New Roman" w:eastAsia="Times New Roman" w:hAnsi="Times New Roman" w:hint="default"/>
-              </w:rPr>
-              <w:wordWrap w:val="1"/>
-              <w:autoSpaceDE w:val="1"/>
-              <w:autoSpaceDN w:val="1"/>
-            </w:pPr>
-          </w:p>
-        </w:tc>
-        <w:tc>
-          <w:tcPr>
-            <w:tcW w:type="dxa" w:w="1300"/>
-            <w:cnfStyle w:val="000010100000" w:firstRow="0" w:lastRow="0" w:firstColumn="0" w:lastColumn="0" w:oddVBand="1" w:evenVBand="0" w:oddHBand="1" w:evenHBand="0" w:firstRowFirstColumn="0" w:firstRowLastColumn="0" w:lastRowFirstColumn="0" w:lastRowLastColumn="0"/>
-            <w:vAlign w:val="top"/>
-            <w:tcBorders>
-              <w:bottom w:val="single" w:color="000001" w:sz="2"/>
-              <w:left w:val="single" w:color="000001" w:sz="2"/>
-              <w:right w:val="single" w:color="000001" w:sz="2"/>
-              <w:top w:val="single" w:color="000001" w:sz="2"/>
-            </w:tcBorders>
-            <w:shd w:val="clear" w:color="000000"/>
-          </w:tcPr>
-          <w:p>
-            <w:pPr>
-              <w:pStyle w:val="PO156"/>
-              <w:numPr>
-                <w:ilvl w:val="0"/>
-                <w:numId w:val="0"/>
-              </w:numPr>
-              <w:jc w:val="left"/>
-              <w:overflowPunct w:val="0"/>
-              <w:spacing w:lineRule="auto" w:line="240" w:before="0" w:after="0"/>
-              <w:suppressLineNumbers/>
-              <w:widowControl w:val="1"/>
-              <w:ind w:right="0" w:left="0" w:firstLine="0"/>
-              <w:rPr>
-                <w:color w:val="00000A"/>
-                <w:sz w:val="20"/>
-                <w:szCs w:val="20"/>
-                <w:rFonts w:ascii="Times New Roman" w:eastAsia="Times New Roman" w:hAnsi="Times New Roman" w:hint="default"/>
-              </w:rPr>
-              <w:wordWrap w:val="1"/>
-              <w:autoSpaceDE w:val="1"/>
-              <w:autoSpaceDN w:val="1"/>
-            </w:pPr>
-          </w:p>
-        </w:tc>
-      </w:tr>
-      <w:tr>
-        <w:trPr>
-          <w:cnfStyle w:val="000000010000" w:firstRow="0" w:lastRow="0" w:firstColumn="0" w:lastColumn="0" w:oddVBand="0" w:evenVBand="0" w:oddHBand="0" w:evenHBand="1" w:firstRowFirstColumn="0" w:firstRowLastColumn="0" w:lastRowFirstColumn="0" w:lastRowLastColumn="0"/>
-          <w:trHeight w:hRule="atleast" w:val="279"/>
-          <w:hidden w:val="0"/>
-        </w:trPr>
-        <w:tc>
-          <w:tcPr>
-            <w:tcW w:type="dxa" w:w="914"/>
-            <w:cnfStyle w:val="000010010000" w:firstRow="0" w:lastRow="0" w:firstColumn="0" w:lastColumn="0" w:oddVBand="1" w:evenVBand="0" w:oddHBand="0" w:evenHBand="1" w:firstRowFirstColumn="0" w:firstRowLastColumn="0" w:lastRowFirstColumn="0" w:lastRowLastColumn="0"/>
-            <w:vAlign w:val="top"/>
-            <w:tcBorders>
-              <w:bottom w:val="single" w:color="000001" w:sz="2"/>
-              <w:left w:val="single" w:color="000001" w:sz="2"/>
-              <w:top w:val="single" w:color="000001" w:sz="2"/>
-            </w:tcBorders>
-            <w:shd w:val="clear" w:color="000000"/>
-          </w:tcPr>
-          <w:p>
-            <w:pPr>
-              <w:pStyle w:val="PO156"/>
-              <w:numPr>
-                <w:ilvl w:val="0"/>
-                <w:numId w:val="0"/>
-              </w:numPr>
-              <w:jc w:val="left"/>
-              <w:overflowPunct w:val="0"/>
-              <w:spacing w:lineRule="auto" w:line="240" w:before="0" w:after="0"/>
-              <w:suppressLineNumbers/>
-              <w:widowControl w:val="1"/>
-              <w:ind w:right="0" w:left="0" w:firstLine="0"/>
-              <w:rPr>
-                <w:color w:val="00000A"/>
-                <w:sz w:val="20"/>
-                <w:szCs w:val="20"/>
-                <w:rFonts w:ascii="Times New Roman" w:eastAsia="Times New Roman" w:hAnsi="Times New Roman" w:hint="default"/>
-              </w:rPr>
-              <w:wordWrap w:val="1"/>
-              <w:autoSpaceDE w:val="1"/>
-              <w:autoSpaceDN w:val="1"/>
-            </w:pPr>
-          </w:p>
-        </w:tc>
-        <w:tc>
-          <w:tcPr>
-            <w:tcW w:type="dxa" w:w="1145"/>
-            <w:cnfStyle w:val="000001010000" w:firstRow="0" w:lastRow="0" w:firstColumn="0" w:lastColumn="0" w:oddVBand="0" w:evenVBand="1" w:oddHBand="0" w:evenHBand="1" w:firstRowFirstColumn="0" w:firstRowLastColumn="0" w:lastRowFirstColumn="0" w:lastRowLastColumn="0"/>
-            <w:vAlign w:val="top"/>
-            <w:tcBorders>
-              <w:bottom w:val="single" w:color="000001" w:sz="2"/>
-              <w:left w:val="single" w:color="000001" w:sz="2"/>
-              <w:top w:val="single" w:color="000001" w:sz="2"/>
-            </w:tcBorders>
-            <w:shd w:val="clear" w:color="000000"/>
-          </w:tcPr>
-          <w:p>
-            <w:pPr>
-              <w:pStyle w:val="PO156"/>
-              <w:numPr>
-                <w:ilvl w:val="0"/>
-                <w:numId w:val="0"/>
-              </w:numPr>
-              <w:jc w:val="left"/>
-              <w:overflowPunct w:val="0"/>
-              <w:spacing w:lineRule="auto" w:line="240" w:before="0" w:after="0"/>
-              <w:suppressLineNumbers/>
-              <w:widowControl w:val="1"/>
-              <w:ind w:right="0" w:left="0" w:firstLine="0"/>
-              <w:rPr>
-                <w:color w:val="00000A"/>
-                <w:sz w:val="20"/>
-                <w:szCs w:val="20"/>
-                <w:rFonts w:ascii="Times New Roman" w:eastAsia="Times New Roman" w:hAnsi="Times New Roman" w:hint="default"/>
-              </w:rPr>
-              <w:wordWrap w:val="1"/>
-              <w:autoSpaceDE w:val="1"/>
-              <w:autoSpaceDN w:val="1"/>
-            </w:pPr>
-          </w:p>
-        </w:tc>
-        <w:tc>
-          <w:tcPr>
-            <w:tcW w:type="dxa" w:w="2515"/>
-            <w:cnfStyle w:val="000010010000" w:firstRow="0" w:lastRow="0" w:firstColumn="0" w:lastColumn="0" w:oddVBand="1" w:evenVBand="0" w:oddHBand="0" w:evenHBand="1" w:firstRowFirstColumn="0" w:firstRowLastColumn="0" w:lastRowFirstColumn="0" w:lastRowLastColumn="0"/>
-            <w:vAlign w:val="top"/>
-            <w:tcBorders>
-              <w:bottom w:val="single" w:color="000001" w:sz="2"/>
-              <w:left w:val="single" w:color="000001" w:sz="2"/>
-              <w:top w:val="single" w:color="000001" w:sz="2"/>
-            </w:tcBorders>
-            <w:shd w:val="clear" w:color="000000"/>
-          </w:tcPr>
-          <w:p>
-            <w:pPr>
-              <w:pStyle w:val="PO156"/>
-              <w:numPr>
-                <w:ilvl w:val="0"/>
-                <w:numId w:val="0"/>
-              </w:numPr>
-              <w:jc w:val="left"/>
-              <w:overflowPunct w:val="0"/>
-              <w:spacing w:lineRule="auto" w:line="240" w:before="0" w:after="0"/>
-              <w:suppressLineNumbers/>
-              <w:widowControl w:val="1"/>
-              <w:ind w:right="0" w:left="0" w:firstLine="0"/>
-              <w:rPr>
-                <w:color w:val="00000A"/>
-                <w:sz w:val="20"/>
-                <w:szCs w:val="20"/>
-                <w:rFonts w:ascii="Times New Roman" w:eastAsia="Times New Roman" w:hAnsi="Times New Roman" w:hint="default"/>
-              </w:rPr>
-              <w:wordWrap w:val="1"/>
-              <w:autoSpaceDE w:val="1"/>
-              <w:autoSpaceDN w:val="1"/>
-            </w:pPr>
-          </w:p>
-        </w:tc>
-        <w:tc>
-          <w:tcPr>
-            <w:tcW w:type="dxa" w:w="3278"/>
-            <w:cnfStyle w:val="000001010000" w:firstRow="0" w:lastRow="0" w:firstColumn="0" w:lastColumn="0" w:oddVBand="0" w:evenVBand="1" w:oddHBand="0" w:evenHBand="1" w:firstRowFirstColumn="0" w:firstRowLastColumn="0" w:lastRowFirstColumn="0" w:lastRowLastColumn="0"/>
-            <w:vAlign w:val="top"/>
-            <w:tcBorders>
-              <w:bottom w:val="single" w:color="000001" w:sz="2"/>
-              <w:left w:val="single" w:color="000001" w:sz="2"/>
-              <w:top w:val="single" w:color="000001" w:sz="2"/>
-            </w:tcBorders>
-            <w:shd w:val="clear" w:color="000000"/>
-          </w:tcPr>
-          <w:p>
-            <w:pPr>
-              <w:pStyle w:val="PO156"/>
-              <w:numPr>
-                <w:ilvl w:val="0"/>
-                <w:numId w:val="0"/>
-              </w:numPr>
-              <w:jc w:val="left"/>
-              <w:overflowPunct w:val="0"/>
-              <w:spacing w:lineRule="auto" w:line="240" w:before="0" w:after="0"/>
-              <w:suppressLineNumbers/>
-              <w:widowControl w:val="1"/>
-              <w:ind w:right="0" w:left="0" w:firstLine="0"/>
-              <w:rPr>
-                <w:color w:val="00000A"/>
-                <w:sz w:val="20"/>
-                <w:szCs w:val="20"/>
-                <w:rFonts w:ascii="Times New Roman" w:eastAsia="Times New Roman" w:hAnsi="Times New Roman" w:hint="default"/>
-              </w:rPr>
-              <w:wordWrap w:val="1"/>
-              <w:autoSpaceDE w:val="1"/>
-              <w:autoSpaceDN w:val="1"/>
-            </w:pPr>
-          </w:p>
-        </w:tc>
-        <w:tc>
-          <w:tcPr>
-            <w:tcW w:type="dxa" w:w="1300"/>
-            <w:cnfStyle w:val="000010010000" w:firstRow="0" w:lastRow="0" w:firstColumn="0" w:lastColumn="0" w:oddVBand="1" w:evenVBand="0" w:oddHBand="0" w:evenHBand="1" w:firstRowFirstColumn="0" w:firstRowLastColumn="0" w:lastRowFirstColumn="0" w:lastRowLastColumn="0"/>
-            <w:vAlign w:val="top"/>
-            <w:tcBorders>
-              <w:bottom w:val="single" w:color="000001" w:sz="2"/>
-              <w:left w:val="single" w:color="000001" w:sz="2"/>
-              <w:right w:val="single" w:color="000001" w:sz="2"/>
-              <w:top w:val="single" w:color="000001" w:sz="2"/>
-            </w:tcBorders>
-            <w:shd w:val="clear" w:color="000000"/>
-          </w:tcPr>
-          <w:p>
-            <w:pPr>
-              <w:pStyle w:val="PO156"/>
-              <w:numPr>
-                <w:ilvl w:val="0"/>
-                <w:numId w:val="0"/>
-              </w:numPr>
-              <w:jc w:val="left"/>
-              <w:overflowPunct w:val="0"/>
-              <w:spacing w:lineRule="auto" w:line="240" w:before="0" w:after="0"/>
-              <w:suppressLineNumbers/>
-              <w:widowControl w:val="1"/>
-              <w:ind w:right="0" w:left="0" w:firstLine="0"/>
-              <w:rPr>
-                <w:color w:val="00000A"/>
-                <w:sz w:val="20"/>
-                <w:szCs w:val="20"/>
-                <w:rFonts w:ascii="Times New Roman" w:eastAsia="Times New Roman" w:hAnsi="Times New Roman" w:hint="default"/>
-              </w:rPr>
-              <w:wordWrap w:val="1"/>
-              <w:autoSpaceDE w:val="1"/>
-              <w:autoSpaceDN w:val="1"/>
-            </w:pPr>
-          </w:p>
-        </w:tc>
-      </w:tr>
-      <w:tr>
-        <w:trPr>
-          <w:cnfStyle w:val="000000100000" w:firstRow="0" w:lastRow="0" w:firstColumn="0" w:lastColumn="0" w:oddVBand="0" w:evenVBand="0" w:oddHBand="1" w:evenHBand="0" w:firstRowFirstColumn="0" w:firstRowLastColumn="0" w:lastRowFirstColumn="0" w:lastRowLastColumn="0"/>
-          <w:trHeight w:hRule="atleast" w:val="291"/>
-          <w:hidden w:val="0"/>
-        </w:trPr>
-        <w:tc>
-          <w:tcPr>
-            <w:tcW w:type="dxa" w:w="914"/>
-            <w:cnfStyle w:val="000010100000" w:firstRow="0" w:lastRow="0" w:firstColumn="0" w:lastColumn="0" w:oddVBand="1" w:evenVBand="0" w:oddHBand="1" w:evenHBand="0" w:firstRowFirstColumn="0" w:firstRowLastColumn="0" w:lastRowFirstColumn="0" w:lastRowLastColumn="0"/>
-            <w:vAlign w:val="top"/>
-            <w:tcBorders>
-              <w:bottom w:val="single" w:color="000001" w:sz="2"/>
-              <w:left w:val="single" w:color="000001" w:sz="2"/>
-              <w:top w:val="single" w:color="000001" w:sz="2"/>
-            </w:tcBorders>
-            <w:shd w:val="clear" w:color="000000"/>
-          </w:tcPr>
-          <w:p>
-            <w:pPr>
-              <w:pStyle w:val="PO156"/>
-              <w:numPr>
-                <w:ilvl w:val="0"/>
-                <w:numId w:val="0"/>
-              </w:numPr>
-              <w:jc w:val="left"/>
-              <w:overflowPunct w:val="0"/>
-              <w:spacing w:lineRule="auto" w:line="240" w:before="0" w:after="0"/>
-              <w:suppressLineNumbers/>
-              <w:widowControl w:val="1"/>
-              <w:ind w:right="0" w:left="0" w:firstLine="0"/>
-              <w:rPr>
-                <w:color w:val="00000A"/>
-                <w:sz w:val="20"/>
-                <w:szCs w:val="20"/>
-                <w:rFonts w:ascii="Times New Roman" w:eastAsia="Times New Roman" w:hAnsi="Times New Roman" w:hint="default"/>
-              </w:rPr>
-              <w:wordWrap w:val="1"/>
-              <w:autoSpaceDE w:val="1"/>
-              <w:autoSpaceDN w:val="1"/>
-            </w:pPr>
-          </w:p>
-        </w:tc>
-        <w:tc>
-          <w:tcPr>
-            <w:tcW w:type="dxa" w:w="1145"/>
-            <w:cnfStyle w:val="000001100000" w:firstRow="0" w:lastRow="0" w:firstColumn="0" w:lastColumn="0" w:oddVBand="0" w:evenVBand="1" w:oddHBand="1" w:evenHBand="0" w:firstRowFirstColumn="0" w:firstRowLastColumn="0" w:lastRowFirstColumn="0" w:lastRowLastColumn="0"/>
-            <w:vAlign w:val="top"/>
-            <w:tcBorders>
-              <w:bottom w:val="single" w:color="000001" w:sz="2"/>
-              <w:left w:val="single" w:color="000001" w:sz="2"/>
-              <w:top w:val="single" w:color="000001" w:sz="2"/>
-            </w:tcBorders>
-            <w:shd w:val="clear" w:color="000000"/>
-          </w:tcPr>
-          <w:p>
-            <w:pPr>
-              <w:pStyle w:val="PO156"/>
-              <w:numPr>
-                <w:ilvl w:val="0"/>
-                <w:numId w:val="0"/>
-              </w:numPr>
-              <w:jc w:val="left"/>
-              <w:overflowPunct w:val="0"/>
-              <w:spacing w:lineRule="auto" w:line="240" w:before="0" w:after="0"/>
-              <w:suppressLineNumbers/>
-              <w:widowControl w:val="1"/>
-              <w:ind w:right="0" w:left="0" w:firstLine="0"/>
-              <w:rPr>
-                <w:color w:val="00000A"/>
-                <w:sz w:val="20"/>
-                <w:szCs w:val="20"/>
-                <w:rFonts w:ascii="Times New Roman" w:eastAsia="Times New Roman" w:hAnsi="Times New Roman" w:hint="default"/>
-              </w:rPr>
-              <w:wordWrap w:val="1"/>
-              <w:autoSpaceDE w:val="1"/>
-              <w:autoSpaceDN w:val="1"/>
-            </w:pPr>
-          </w:p>
-        </w:tc>
-        <w:tc>
-          <w:tcPr>
-            <w:tcW w:type="dxa" w:w="2515"/>
-            <w:cnfStyle w:val="000010100000" w:firstRow="0" w:lastRow="0" w:firstColumn="0" w:lastColumn="0" w:oddVBand="1" w:evenVBand="0" w:oddHBand="1" w:evenHBand="0" w:firstRowFirstColumn="0" w:firstRowLastColumn="0" w:lastRowFirstColumn="0" w:lastRowLastColumn="0"/>
-            <w:vAlign w:val="top"/>
-            <w:tcBorders>
-              <w:bottom w:val="single" w:color="000001" w:sz="2"/>
-              <w:left w:val="single" w:color="000001" w:sz="2"/>
-              <w:top w:val="single" w:color="000001" w:sz="2"/>
-            </w:tcBorders>
-            <w:shd w:val="clear" w:color="000000"/>
-          </w:tcPr>
-          <w:p>
-            <w:pPr>
-              <w:pStyle w:val="PO156"/>
-              <w:numPr>
-                <w:ilvl w:val="0"/>
-                <w:numId w:val="0"/>
-              </w:numPr>
-              <w:jc w:val="left"/>
-              <w:overflowPunct w:val="0"/>
-              <w:spacing w:lineRule="auto" w:line="240" w:before="0" w:after="0"/>
-              <w:suppressLineNumbers/>
-              <w:widowControl w:val="1"/>
-              <w:ind w:right="0" w:left="0" w:firstLine="0"/>
-              <w:rPr>
-                <w:color w:val="00000A"/>
-                <w:sz w:val="20"/>
-                <w:szCs w:val="20"/>
-                <w:rFonts w:ascii="Times New Roman" w:eastAsia="Times New Roman" w:hAnsi="Times New Roman" w:hint="default"/>
-              </w:rPr>
-              <w:wordWrap w:val="1"/>
-              <w:autoSpaceDE w:val="1"/>
-              <w:autoSpaceDN w:val="1"/>
-            </w:pPr>
-          </w:p>
-        </w:tc>
-        <w:tc>
-          <w:tcPr>
-            <w:tcW w:type="dxa" w:w="3278"/>
-            <w:cnfStyle w:val="000001100000" w:firstRow="0" w:lastRow="0" w:firstColumn="0" w:lastColumn="0" w:oddVBand="0" w:evenVBand="1" w:oddHBand="1" w:evenHBand="0" w:firstRowFirstColumn="0" w:firstRowLastColumn="0" w:lastRowFirstColumn="0" w:lastRowLastColumn="0"/>
-            <w:vAlign w:val="top"/>
-            <w:tcBorders>
-              <w:bottom w:val="single" w:color="000001" w:sz="2"/>
-              <w:left w:val="single" w:color="000001" w:sz="2"/>
-              <w:top w:val="single" w:color="000001" w:sz="2"/>
-            </w:tcBorders>
-            <w:shd w:val="clear" w:color="000000"/>
-          </w:tcPr>
-          <w:p>
-            <w:pPr>
-              <w:pStyle w:val="PO156"/>
-              <w:numPr>
-                <w:ilvl w:val="0"/>
-                <w:numId w:val="0"/>
-              </w:numPr>
-              <w:jc w:val="left"/>
-              <w:overflowPunct w:val="0"/>
-              <w:spacing w:lineRule="auto" w:line="240" w:before="0" w:after="0"/>
-              <w:suppressLineNumbers/>
-              <w:widowControl w:val="1"/>
-              <w:ind w:right="0" w:left="0" w:firstLine="0"/>
-              <w:rPr>
-                <w:color w:val="00000A"/>
-                <w:sz w:val="20"/>
-                <w:szCs w:val="20"/>
-                <w:rFonts w:ascii="Times New Roman" w:eastAsia="Times New Roman" w:hAnsi="Times New Roman" w:hint="default"/>
-              </w:rPr>
-              <w:wordWrap w:val="1"/>
-              <w:autoSpaceDE w:val="1"/>
-              <w:autoSpaceDN w:val="1"/>
-            </w:pPr>
-          </w:p>
-        </w:tc>
-        <w:tc>
-          <w:tcPr>
-            <w:tcW w:type="dxa" w:w="1300"/>
-            <w:cnfStyle w:val="000010100000" w:firstRow="0" w:lastRow="0" w:firstColumn="0" w:lastColumn="0" w:oddVBand="1" w:evenVBand="0" w:oddHBand="1" w:evenHBand="0" w:firstRowFirstColumn="0" w:firstRowLastColumn="0" w:lastRowFirstColumn="0" w:lastRowLastColumn="0"/>
-            <w:vAlign w:val="top"/>
-            <w:tcBorders>
-              <w:bottom w:val="single" w:color="000001" w:sz="2"/>
-              <w:left w:val="single" w:color="000001" w:sz="2"/>
-              <w:right w:val="single" w:color="000001" w:sz="2"/>
-              <w:top w:val="single" w:color="000001" w:sz="2"/>
-            </w:tcBorders>
-            <w:shd w:val="clear" w:color="000000"/>
-          </w:tcPr>
-          <w:p>
-            <w:pPr>
-              <w:pStyle w:val="PO156"/>
-              <w:numPr>
-                <w:ilvl w:val="0"/>
-                <w:numId w:val="0"/>
-              </w:numPr>
-              <w:jc w:val="left"/>
-              <w:overflowPunct w:val="0"/>
-              <w:spacing w:lineRule="auto" w:line="240" w:before="0" w:after="0"/>
-              <w:suppressLineNumbers/>
-              <w:widowControl w:val="1"/>
-              <w:ind w:right="0" w:left="0" w:firstLine="0"/>
-              <w:rPr>
-                <w:color w:val="00000A"/>
-                <w:sz w:val="20"/>
-                <w:szCs w:val="20"/>
-                <w:rFonts w:ascii="Times New Roman" w:eastAsia="Times New Roman" w:hAnsi="Times New Roman" w:hint="default"/>
-              </w:rPr>
-              <w:wordWrap w:val="1"/>
-              <w:autoSpaceDE w:val="1"/>
-              <w:autoSpaceDN w:val="1"/>
-            </w:pPr>
-          </w:p>
-        </w:tc>
-      </w:tr>
     </w:tbl>
+    <w:p>
+      <w:pPr>
+        <w:numPr>
+          <w:ilvl w:val="0"/>
+          <w:numId w:val="0"/>
+        </w:numPr>
+        <w:jc w:val="left"/>
+        <w:overflowPunct w:val="0"/>
+        <w:spacing w:lineRule="auto" w:line="240" w:before="0" w:after="0"/>
+        <w:widowControl w:val="1"/>
+        <w:ind w:right="0" w:left="0" w:firstLine="0"/>
+        <w:rPr>
+          <w:color w:val="00000A"/>
+          <w:sz w:val="24"/>
+          <w:szCs w:val="24"/>
+          <w:rFonts w:ascii="Liberation Serif" w:eastAsia="Arial" w:hAnsi="Arial" w:hint="default"/>
+        </w:rPr>
+        <w:wordWrap w:val="1"/>
+        <w:autoSpaceDE w:val="1"/>
+        <w:autoSpaceDN w:val="1"/>
+      </w:pPr>
+    </w:p>
+    <w:p>
+      <w:pPr>
+        <w:numPr>
+          <w:ilvl w:val="0"/>
+          <w:numId w:val="0"/>
+        </w:numPr>
+        <w:jc w:val="left"/>
+        <w:overflowPunct w:val="0"/>
+        <w:spacing w:lineRule="auto" w:line="240" w:before="0" w:after="0"/>
+        <w:widowControl w:val="1"/>
+        <w:ind w:right="0" w:left="0" w:firstLine="0"/>
+        <w:rPr>
+          <w:color w:val="00000A"/>
+          <w:sz w:val="24"/>
+          <w:szCs w:val="24"/>
+          <w:rFonts w:ascii="Liberation Serif" w:eastAsia="Arial" w:hAnsi="Arial" w:hint="default"/>
+        </w:rPr>
+        <w:wordWrap w:val="1"/>
+        <w:autoSpaceDE w:val="1"/>
+        <w:autoSpaceDN w:val="1"/>
+      </w:pPr>
+    </w:p>
+    <w:p>
+      <w:pPr>
+        <w:numPr>
+          <w:ilvl w:val="0"/>
+          <w:numId w:val="0"/>
+        </w:numPr>
+        <w:jc w:val="left"/>
+        <w:overflowPunct w:val="0"/>
+        <w:spacing w:lineRule="auto" w:line="240" w:before="0" w:after="0"/>
+        <w:widowControl w:val="1"/>
+        <w:ind w:right="0" w:left="0" w:firstLine="0"/>
+        <w:rPr>
+          <w:color w:val="00000A"/>
+          <w:sz w:val="24"/>
+          <w:szCs w:val="24"/>
+          <w:rFonts w:ascii="Liberation Serif" w:eastAsia="Arial" w:hAnsi="Arial" w:hint="default"/>
+        </w:rPr>
+        <w:wordWrap w:val="1"/>
+        <w:autoSpaceDE w:val="1"/>
+        <w:autoSpaceDN w:val="1"/>
+      </w:pPr>
+    </w:p>
+    <w:p>
+      <w:pPr>
+        <w:numPr>
+          <w:ilvl w:val="0"/>
+          <w:numId w:val="0"/>
+        </w:numPr>
+        <w:jc w:val="left"/>
+        <w:overflowPunct w:val="0"/>
+        <w:spacing w:lineRule="auto" w:line="240" w:before="0" w:after="0"/>
+        <w:widowControl w:val="1"/>
+        <w:ind w:right="0" w:left="0" w:firstLine="0"/>
+        <w:rPr>
+          <w:color w:val="00000A"/>
+          <w:sz w:val="24"/>
+          <w:szCs w:val="24"/>
+          <w:rFonts w:ascii="Liberation Serif" w:eastAsia="Arial" w:hAnsi="Arial" w:hint="default"/>
+        </w:rPr>
+        <w:wordWrap w:val="1"/>
+        <w:autoSpaceDE w:val="1"/>
+        <w:autoSpaceDN w:val="1"/>
+      </w:pPr>
+    </w:p>
+    <w:p>
+      <w:pPr>
+        <w:numPr>
+          <w:ilvl w:val="0"/>
+          <w:numId w:val="0"/>
+        </w:numPr>
+        <w:jc w:val="left"/>
+        <w:overflowPunct w:val="0"/>
+        <w:spacing w:lineRule="auto" w:line="240" w:before="0" w:after="0"/>
+        <w:widowControl w:val="1"/>
+        <w:ind w:right="0" w:left="0" w:firstLine="0"/>
+        <w:rPr>
+          <w:color w:val="00000A"/>
+          <w:sz w:val="24"/>
+          <w:szCs w:val="24"/>
+          <w:rFonts w:ascii="Liberation Serif" w:eastAsia="Arial" w:hAnsi="Arial" w:hint="default"/>
+        </w:rPr>
+        <w:wordWrap w:val="1"/>
+        <w:autoSpaceDE w:val="1"/>
+        <w:autoSpaceDN w:val="1"/>
+      </w:pPr>
+    </w:p>
+    <w:p>
+      <w:pPr>
+        <w:numPr>
+          <w:ilvl w:val="0"/>
+          <w:numId w:val="0"/>
+        </w:numPr>
+        <w:jc w:val="left"/>
+        <w:overflowPunct w:val="0"/>
+        <w:spacing w:lineRule="auto" w:line="240" w:before="0" w:after="0"/>
+        <w:widowControl w:val="1"/>
+        <w:ind w:right="0" w:left="0" w:firstLine="0"/>
+        <w:rPr>
+          <w:color w:val="00000A"/>
+          <w:sz w:val="24"/>
+          <w:szCs w:val="24"/>
+          <w:rFonts w:ascii="Liberation Serif" w:eastAsia="Arial" w:hAnsi="Arial" w:hint="default"/>
+        </w:rPr>
+        <w:wordWrap w:val="1"/>
+        <w:autoSpaceDE w:val="1"/>
+        <w:autoSpaceDN w:val="1"/>
+      </w:pPr>
+    </w:p>
+    <w:p>
+      <w:pPr>
+        <w:numPr>
+          <w:ilvl w:val="0"/>
+          <w:numId w:val="0"/>
+        </w:numPr>
+        <w:jc w:val="left"/>
+        <w:overflowPunct w:val="0"/>
+        <w:spacing w:lineRule="auto" w:line="240" w:before="0" w:after="0"/>
+        <w:widowControl w:val="1"/>
+        <w:ind w:right="0" w:left="0" w:firstLine="0"/>
+        <w:rPr>
+          <w:color w:val="00000A"/>
+          <w:sz w:val="24"/>
+          <w:szCs w:val="24"/>
+          <w:rFonts w:ascii="Liberation Serif" w:eastAsia="Arial" w:hAnsi="Arial" w:hint="default"/>
+        </w:rPr>
+        <w:wordWrap w:val="1"/>
+        <w:autoSpaceDE w:val="1"/>
+        <w:autoSpaceDN w:val="1"/>
+      </w:pPr>
+    </w:p>
+    <w:p>
+      <w:pPr>
+        <w:numPr>
+          <w:ilvl w:val="0"/>
+          <w:numId w:val="0"/>
+        </w:numPr>
+        <w:jc w:val="left"/>
+        <w:overflowPunct w:val="0"/>
+        <w:spacing w:lineRule="auto" w:line="240" w:before="0" w:after="0"/>
+        <w:widowControl w:val="1"/>
+        <w:ind w:right="0" w:left="0" w:firstLine="0"/>
+        <w:rPr>
+          <w:color w:val="00000A"/>
+          <w:sz w:val="24"/>
+          <w:szCs w:val="24"/>
+          <w:rFonts w:ascii="Liberation Serif" w:eastAsia="Arial" w:hAnsi="Arial" w:hint="default"/>
+        </w:rPr>
+        <w:wordWrap w:val="1"/>
+        <w:autoSpaceDE w:val="1"/>
+        <w:autoSpaceDN w:val="1"/>
+      </w:pPr>
+    </w:p>
+    <w:p>
+      <w:pPr>
+        <w:numPr>
+          <w:ilvl w:val="0"/>
+          <w:numId w:val="0"/>
+        </w:numPr>
+        <w:jc w:val="left"/>
+        <w:overflowPunct w:val="0"/>
+        <w:spacing w:lineRule="auto" w:line="240" w:before="0" w:after="0"/>
+        <w:widowControl w:val="1"/>
+        <w:ind w:right="0" w:left="0" w:firstLine="0"/>
+        <w:rPr>
+          <w:color w:val="00000A"/>
+          <w:sz w:val="24"/>
+          <w:szCs w:val="24"/>
+          <w:rFonts w:ascii="Liberation Serif" w:eastAsia="Arial" w:hAnsi="Arial" w:hint="default"/>
+        </w:rPr>
+        <w:wordWrap w:val="1"/>
+        <w:autoSpaceDE w:val="1"/>
+        <w:autoSpaceDN w:val="1"/>
+      </w:pPr>
+    </w:p>
+    <w:p>
+      <w:pPr>
+        <w:numPr>
+          <w:ilvl w:val="0"/>
+          <w:numId w:val="0"/>
+        </w:numPr>
+        <w:jc w:val="left"/>
+        <w:overflowPunct w:val="0"/>
+        <w:spacing w:lineRule="auto" w:line="240" w:before="0" w:after="0"/>
+        <w:widowControl w:val="1"/>
+        <w:ind w:right="0" w:left="0" w:firstLine="0"/>
+        <w:rPr>
+          <w:color w:val="00000A"/>
+          <w:sz w:val="24"/>
+          <w:szCs w:val="24"/>
+          <w:rFonts w:ascii="Liberation Serif" w:eastAsia="Arial" w:hAnsi="Arial" w:hint="default"/>
+        </w:rPr>
+        <w:wordWrap w:val="1"/>
+        <w:autoSpaceDE w:val="1"/>
+        <w:autoSpaceDN w:val="1"/>
+      </w:pPr>
+    </w:p>
+    <w:p>
+      <w:pPr>
+        <w:numPr>
+          <w:ilvl w:val="0"/>
+          <w:numId w:val="0"/>
+        </w:numPr>
+        <w:jc w:val="left"/>
+        <w:overflowPunct w:val="0"/>
+        <w:spacing w:lineRule="auto" w:line="240" w:before="0" w:after="0"/>
+        <w:widowControl w:val="1"/>
+        <w:ind w:right="0" w:left="0" w:firstLine="0"/>
+        <w:rPr>
+          <w:color w:val="00000A"/>
+          <w:sz w:val="24"/>
+          <w:szCs w:val="24"/>
+          <w:rFonts w:ascii="Liberation Serif" w:eastAsia="Arial" w:hAnsi="Arial" w:hint="default"/>
+        </w:rPr>
+        <w:wordWrap w:val="1"/>
+        <w:autoSpaceDE w:val="1"/>
+        <w:autoSpaceDN w:val="1"/>
+      </w:pPr>
+    </w:p>
+    <w:p>
+      <w:pPr>
+        <w:numPr>
+          <w:ilvl w:val="0"/>
+          <w:numId w:val="0"/>
+        </w:numPr>
+        <w:jc w:val="left"/>
+        <w:overflowPunct w:val="0"/>
+        <w:spacing w:lineRule="auto" w:line="240" w:before="0" w:after="0"/>
+        <w:widowControl w:val="1"/>
+        <w:ind w:right="0" w:left="0" w:firstLine="0"/>
+        <w:rPr>
+          <w:color w:val="00000A"/>
+          <w:sz w:val="24"/>
+          <w:szCs w:val="24"/>
+          <w:rFonts w:ascii="Liberation Serif" w:eastAsia="Arial" w:hAnsi="Arial" w:hint="default"/>
+        </w:rPr>
+        <w:wordWrap w:val="1"/>
+        <w:autoSpaceDE w:val="1"/>
+        <w:autoSpaceDN w:val="1"/>
+      </w:pPr>
+    </w:p>
+    <w:p>
+      <w:pPr>
+        <w:numPr>
+          <w:ilvl w:val="0"/>
+          <w:numId w:val="0"/>
+        </w:numPr>
+        <w:jc w:val="left"/>
+        <w:overflowPunct w:val="0"/>
+        <w:spacing w:lineRule="auto" w:line="240" w:before="0" w:after="0"/>
+        <w:widowControl w:val="1"/>
+        <w:ind w:right="0" w:left="0" w:firstLine="0"/>
+        <w:rPr>
+          <w:color w:val="00000A"/>
+          <w:sz w:val="24"/>
+          <w:szCs w:val="24"/>
+          <w:rFonts w:ascii="Liberation Serif" w:eastAsia="Arial" w:hAnsi="Arial" w:hint="default"/>
+        </w:rPr>
+        <w:wordWrap w:val="1"/>
+        <w:autoSpaceDE w:val="1"/>
+        <w:autoSpaceDN w:val="1"/>
+      </w:pPr>
+    </w:p>
+    <w:p>
+      <w:pPr>
+        <w:numPr>
+          <w:ilvl w:val="0"/>
+          <w:numId w:val="0"/>
+        </w:numPr>
+        <w:jc w:val="left"/>
+        <w:overflowPunct w:val="0"/>
+        <w:spacing w:lineRule="auto" w:line="240" w:before="0" w:after="0"/>
+        <w:widowControl w:val="1"/>
+        <w:ind w:right="0" w:left="0" w:firstLine="0"/>
+        <w:rPr>
+          <w:color w:val="00000A"/>
+          <w:sz w:val="24"/>
+          <w:szCs w:val="24"/>
+          <w:rFonts w:ascii="Liberation Serif" w:eastAsia="Arial" w:hAnsi="Arial" w:hint="default"/>
+        </w:rPr>
+        <w:wordWrap w:val="1"/>
+        <w:autoSpaceDE w:val="1"/>
+        <w:autoSpaceDN w:val="1"/>
+      </w:pPr>
+    </w:p>
+    <w:p>
+      <w:pPr>
+        <w:numPr>
+          <w:ilvl w:val="0"/>
+          <w:numId w:val="0"/>
+        </w:numPr>
+        <w:jc w:val="left"/>
+        <w:overflowPunct w:val="0"/>
+        <w:spacing w:lineRule="auto" w:line="240" w:before="0" w:after="0"/>
+        <w:widowControl w:val="1"/>
+        <w:ind w:right="0" w:left="0" w:firstLine="0"/>
+        <w:rPr>
+          <w:color w:val="00000A"/>
+          <w:sz w:val="24"/>
+          <w:szCs w:val="24"/>
+          <w:rFonts w:ascii="Liberation Serif" w:eastAsia="Arial" w:hAnsi="Arial" w:hint="default"/>
+        </w:rPr>
+        <w:wordWrap w:val="1"/>
+        <w:autoSpaceDE w:val="1"/>
+        <w:autoSpaceDN w:val="1"/>
+      </w:pPr>
+    </w:p>
+    <w:p>
+      <w:pPr>
+        <w:numPr>
+          <w:ilvl w:val="0"/>
+          <w:numId w:val="0"/>
+        </w:numPr>
+        <w:jc w:val="left"/>
+        <w:overflowPunct w:val="0"/>
+        <w:spacing w:lineRule="auto" w:line="240" w:before="0" w:after="0"/>
+        <w:widowControl w:val="1"/>
+        <w:ind w:right="0" w:left="0" w:firstLine="0"/>
+        <w:rPr>
+          <w:color w:val="00000A"/>
+          <w:sz w:val="24"/>
+          <w:szCs w:val="24"/>
+          <w:rFonts w:ascii="Liberation Serif" w:eastAsia="Arial" w:hAnsi="Arial" w:hint="default"/>
+        </w:rPr>
+        <w:wordWrap w:val="1"/>
+        <w:autoSpaceDE w:val="1"/>
+        <w:autoSpaceDN w:val="1"/>
+      </w:pPr>
+    </w:p>
+    <w:p>
+      <w:pPr>
+        <w:numPr>
+          <w:ilvl w:val="0"/>
+          <w:numId w:val="0"/>
+        </w:numPr>
+        <w:jc w:val="left"/>
+        <w:overflowPunct w:val="0"/>
+        <w:spacing w:lineRule="auto" w:line="240" w:before="0" w:after="0"/>
+        <w:widowControl w:val="1"/>
+        <w:ind w:right="0" w:left="0" w:firstLine="0"/>
+        <w:rPr>
+          <w:color w:val="00000A"/>
+          <w:sz w:val="24"/>
+          <w:szCs w:val="24"/>
+          <w:rFonts w:ascii="Liberation Serif" w:eastAsia="Arial" w:hAnsi="Arial" w:hint="default"/>
+        </w:rPr>
+        <w:wordWrap w:val="1"/>
+        <w:autoSpaceDE w:val="1"/>
+        <w:autoSpaceDN w:val="1"/>
+      </w:pPr>
+    </w:p>
+    <w:p>
+      <w:pPr>
+        <w:numPr>
+          <w:ilvl w:val="0"/>
+          <w:numId w:val="0"/>
+        </w:numPr>
+        <w:jc w:val="left"/>
+        <w:overflowPunct w:val="0"/>
+        <w:spacing w:lineRule="auto" w:line="240" w:before="0" w:after="0"/>
+        <w:widowControl w:val="1"/>
+        <w:ind w:right="0" w:left="0" w:firstLine="0"/>
+        <w:rPr>
+          <w:color w:val="00000A"/>
+          <w:sz w:val="24"/>
+          <w:szCs w:val="24"/>
+          <w:rFonts w:ascii="Liberation Serif" w:eastAsia="Arial" w:hAnsi="Arial" w:hint="default"/>
+        </w:rPr>
+        <w:wordWrap w:val="1"/>
+        <w:autoSpaceDE w:val="1"/>
+        <w:autoSpaceDN w:val="1"/>
+      </w:pPr>
+    </w:p>
+    <w:p>
+      <w:pPr>
+        <w:numPr>
+          <w:ilvl w:val="0"/>
+          <w:numId w:val="0"/>
+        </w:numPr>
+        <w:jc w:val="left"/>
+        <w:overflowPunct w:val="0"/>
+        <w:spacing w:lineRule="auto" w:line="240" w:before="0" w:after="0"/>
+        <w:widowControl w:val="1"/>
+        <w:ind w:right="0" w:left="0" w:firstLine="0"/>
+        <w:rPr>
+          <w:color w:val="00000A"/>
+          <w:sz w:val="24"/>
+          <w:szCs w:val="24"/>
+          <w:rFonts w:ascii="Liberation Serif" w:eastAsia="Arial" w:hAnsi="Arial" w:hint="default"/>
+        </w:rPr>
+        <w:wordWrap w:val="1"/>
+        <w:autoSpaceDE w:val="1"/>
+        <w:autoSpaceDN w:val="1"/>
+      </w:pPr>
+    </w:p>
+    <w:p>
+      <w:pPr>
+        <w:numPr>
+          <w:ilvl w:val="0"/>
+          <w:numId w:val="0"/>
+        </w:numPr>
+        <w:jc w:val="left"/>
+        <w:overflowPunct w:val="0"/>
+        <w:spacing w:lineRule="auto" w:line="240" w:before="0" w:after="0"/>
+        <w:widowControl w:val="1"/>
+        <w:ind w:right="0" w:left="0" w:firstLine="0"/>
+        <w:rPr>
+          <w:color w:val="00000A"/>
+          <w:sz w:val="24"/>
+          <w:szCs w:val="24"/>
+          <w:rFonts w:ascii="Liberation Serif" w:eastAsia="Arial" w:hAnsi="Arial" w:hint="default"/>
+        </w:rPr>
+        <w:wordWrap w:val="1"/>
+        <w:autoSpaceDE w:val="1"/>
+        <w:autoSpaceDN w:val="1"/>
+      </w:pPr>
+    </w:p>
+    <w:p>
+      <w:pPr>
+        <w:numPr>
+          <w:ilvl w:val="0"/>
+          <w:numId w:val="0"/>
+        </w:numPr>
+        <w:jc w:val="left"/>
+        <w:overflowPunct w:val="0"/>
+        <w:spacing w:lineRule="auto" w:line="240" w:before="0" w:after="0"/>
+        <w:widowControl w:val="1"/>
+        <w:ind w:right="0" w:left="0" w:firstLine="0"/>
+        <w:rPr>
+          <w:color w:val="00000A"/>
+          <w:sz w:val="24"/>
+          <w:szCs w:val="24"/>
+          <w:rFonts w:ascii="Liberation Serif" w:eastAsia="Arial" w:hAnsi="Arial" w:hint="default"/>
+        </w:rPr>
+        <w:wordWrap w:val="1"/>
+        <w:autoSpaceDE w:val="1"/>
+        <w:autoSpaceDN w:val="1"/>
+      </w:pPr>
+    </w:p>
+    <w:p>
+      <w:pPr>
+        <w:numPr>
+          <w:ilvl w:val="0"/>
+          <w:numId w:val="0"/>
+        </w:numPr>
+        <w:jc w:val="left"/>
+        <w:overflowPunct w:val="0"/>
+        <w:spacing w:lineRule="auto" w:line="240" w:before="0" w:after="0"/>
+        <w:widowControl w:val="1"/>
+        <w:ind w:right="0" w:left="0" w:firstLine="0"/>
+        <w:rPr>
+          <w:color w:val="00000A"/>
+          <w:sz w:val="24"/>
+          <w:szCs w:val="24"/>
+          <w:rFonts w:ascii="Liberation Serif" w:eastAsia="Arial" w:hAnsi="Arial" w:hint="default"/>
+        </w:rPr>
+        <w:wordWrap w:val="1"/>
+        <w:autoSpaceDE w:val="1"/>
+        <w:autoSpaceDN w:val="1"/>
+      </w:pPr>
+    </w:p>
+    <w:p>
+      <w:pPr>
+        <w:numPr>
+          <w:ilvl w:val="0"/>
+          <w:numId w:val="0"/>
+        </w:numPr>
+        <w:jc w:val="left"/>
+        <w:overflowPunct w:val="0"/>
+        <w:spacing w:lineRule="auto" w:line="240" w:before="0" w:after="0"/>
+        <w:widowControl w:val="1"/>
+        <w:ind w:right="0" w:left="0" w:firstLine="0"/>
+        <w:rPr>
+          <w:color w:val="00000A"/>
+          <w:sz w:val="24"/>
+          <w:szCs w:val="24"/>
+          <w:rFonts w:ascii="Liberation Serif" w:eastAsia="Arial" w:hAnsi="Arial" w:hint="default"/>
+        </w:rPr>
+        <w:wordWrap w:val="1"/>
+        <w:autoSpaceDE w:val="1"/>
+        <w:autoSpaceDN w:val="1"/>
+      </w:pPr>
+    </w:p>
+    <w:p>
+      <w:pPr>
+        <w:numPr>
+          <w:ilvl w:val="0"/>
+          <w:numId w:val="0"/>
+        </w:numPr>
+        <w:jc w:val="left"/>
+        <w:overflowPunct w:val="0"/>
+        <w:spacing w:lineRule="auto" w:line="240" w:before="0" w:after="0"/>
+        <w:widowControl w:val="1"/>
+        <w:ind w:right="0" w:left="0" w:firstLine="0"/>
+        <w:rPr>
+          <w:color w:val="00000A"/>
+          <w:sz w:val="24"/>
+          <w:szCs w:val="24"/>
+          <w:rFonts w:ascii="Liberation Serif" w:eastAsia="Arial" w:hAnsi="Arial" w:hint="default"/>
+        </w:rPr>
+        <w:wordWrap w:val="1"/>
+        <w:autoSpaceDE w:val="1"/>
+        <w:autoSpaceDN w:val="1"/>
+      </w:pPr>
+    </w:p>
+    <w:p>
+      <w:pPr>
+        <w:numPr>
+          <w:ilvl w:val="0"/>
+          <w:numId w:val="0"/>
+        </w:numPr>
+        <w:jc w:val="left"/>
+        <w:overflowPunct w:val="0"/>
+        <w:spacing w:lineRule="auto" w:line="240" w:before="0" w:after="0"/>
+        <w:widowControl w:val="1"/>
+        <w:ind w:right="0" w:left="0" w:firstLine="0"/>
+        <w:rPr>
+          <w:color w:val="00000A"/>
+          <w:sz w:val="24"/>
+          <w:szCs w:val="24"/>
+          <w:rFonts w:ascii="Liberation Serif" w:eastAsia="Arial" w:hAnsi="Arial" w:hint="default"/>
+        </w:rPr>
+        <w:wordWrap w:val="1"/>
+        <w:autoSpaceDE w:val="1"/>
+        <w:autoSpaceDN w:val="1"/>
+      </w:pPr>
+    </w:p>
+    <w:p>
+      <w:pPr>
+        <w:numPr>
+          <w:ilvl w:val="0"/>
+          <w:numId w:val="0"/>
+        </w:numPr>
+        <w:jc w:val="left"/>
+        <w:overflowPunct w:val="0"/>
+        <w:spacing w:lineRule="auto" w:line="240" w:before="0" w:after="0"/>
+        <w:widowControl w:val="1"/>
+        <w:ind w:right="0" w:left="0" w:firstLine="0"/>
+        <w:rPr>
+          <w:color w:val="00000A"/>
+          <w:sz w:val="24"/>
+          <w:szCs w:val="24"/>
+          <w:rFonts w:ascii="Liberation Serif" w:eastAsia="Arial" w:hAnsi="Arial" w:hint="default"/>
+        </w:rPr>
+        <w:wordWrap w:val="1"/>
+        <w:autoSpaceDE w:val="1"/>
+        <w:autoSpaceDN w:val="1"/>
+      </w:pPr>
+    </w:p>
+    <w:p>
+      <w:pPr>
+        <w:numPr>
+          <w:ilvl w:val="0"/>
+          <w:numId w:val="0"/>
+        </w:numPr>
+        <w:jc w:val="left"/>
+        <w:overflowPunct w:val="0"/>
+        <w:spacing w:lineRule="auto" w:line="240" w:before="0" w:after="0"/>
+        <w:widowControl w:val="1"/>
+        <w:ind w:right="0" w:left="0" w:firstLine="0"/>
+        <w:rPr>
+          <w:color w:val="00000A"/>
+          <w:sz w:val="24"/>
+          <w:szCs w:val="24"/>
+          <w:rFonts w:ascii="Liberation Serif" w:eastAsia="Arial" w:hAnsi="Arial" w:hint="default"/>
+        </w:rPr>
+        <w:wordWrap w:val="1"/>
+        <w:autoSpaceDE w:val="1"/>
+        <w:autoSpaceDN w:val="1"/>
+      </w:pPr>
+    </w:p>
+    <w:p>
+      <w:pPr>
+        <w:numPr>
+          <w:ilvl w:val="0"/>
+          <w:numId w:val="0"/>
+        </w:numPr>
+        <w:jc w:val="left"/>
+        <w:overflowPunct w:val="0"/>
+        <w:spacing w:lineRule="auto" w:line="240" w:before="0" w:after="0"/>
+        <w:widowControl w:val="1"/>
+        <w:ind w:right="0" w:left="0" w:firstLine="0"/>
+        <w:rPr>
+          <w:color w:val="00000A"/>
+          <w:sz w:val="24"/>
+          <w:szCs w:val="24"/>
+          <w:rFonts w:ascii="Liberation Serif" w:eastAsia="Arial" w:hAnsi="Arial" w:hint="default"/>
+        </w:rPr>
+        <w:wordWrap w:val="1"/>
+        <w:autoSpaceDE w:val="1"/>
+        <w:autoSpaceDN w:val="1"/>
+      </w:pPr>
+    </w:p>
+    <w:p>
+      <w:pPr>
+        <w:numPr>
+          <w:ilvl w:val="0"/>
+          <w:numId w:val="0"/>
+        </w:numPr>
+        <w:jc w:val="left"/>
+        <w:overflowPunct w:val="0"/>
+        <w:spacing w:lineRule="auto" w:line="240" w:before="0" w:after="0"/>
+        <w:widowControl w:val="1"/>
+        <w:ind w:right="0" w:left="0" w:firstLine="0"/>
+        <w:rPr>
+          <w:color w:val="00000A"/>
+          <w:sz w:val="24"/>
+          <w:szCs w:val="24"/>
+          <w:rFonts w:ascii="Liberation Serif" w:eastAsia="Arial" w:hAnsi="Arial" w:hint="default"/>
+        </w:rPr>
+        <w:wordWrap w:val="1"/>
+        <w:autoSpaceDE w:val="1"/>
+        <w:autoSpaceDN w:val="1"/>
+      </w:pPr>
+    </w:p>
+    <w:p>
+      <w:pPr>
+        <w:numPr>
+          <w:ilvl w:val="0"/>
+          <w:numId w:val="0"/>
+        </w:numPr>
+        <w:jc w:val="left"/>
+        <w:overflowPunct w:val="0"/>
+        <w:spacing w:lineRule="auto" w:line="240" w:before="0" w:after="0"/>
+        <w:widowControl w:val="1"/>
+        <w:ind w:right="0" w:left="0" w:firstLine="0"/>
+        <w:rPr>
+          <w:color w:val="00000A"/>
+          <w:sz w:val="24"/>
+          <w:szCs w:val="24"/>
+          <w:rFonts w:ascii="Liberation Serif" w:eastAsia="Arial" w:hAnsi="Arial" w:hint="default"/>
+        </w:rPr>
+        <w:wordWrap w:val="1"/>
+        <w:autoSpaceDE w:val="1"/>
+        <w:autoSpaceDN w:val="1"/>
+      </w:pPr>
+    </w:p>
+    <w:p>
+      <w:pPr>
+        <w:numPr>
+          <w:ilvl w:val="0"/>
+          <w:numId w:val="0"/>
+        </w:numPr>
+        <w:jc w:val="left"/>
+        <w:overflowPunct w:val="0"/>
+        <w:spacing w:lineRule="auto" w:line="240" w:before="0" w:after="0"/>
+        <w:widowControl w:val="1"/>
+        <w:ind w:right="0" w:left="0" w:firstLine="0"/>
+        <w:rPr>
+          <w:color w:val="00000A"/>
+          <w:sz w:val="24"/>
+          <w:szCs w:val="24"/>
+          <w:rFonts w:ascii="Liberation Serif" w:eastAsia="Arial" w:hAnsi="Arial" w:hint="default"/>
+        </w:rPr>
+        <w:wordWrap w:val="1"/>
+        <w:autoSpaceDE w:val="1"/>
+        <w:autoSpaceDN w:val="1"/>
+      </w:pPr>
+    </w:p>
+    <w:p>
+      <w:pPr>
+        <w:numPr>
+          <w:ilvl w:val="0"/>
+          <w:numId w:val="0"/>
+        </w:numPr>
+        <w:jc w:val="left"/>
+        <w:overflowPunct w:val="0"/>
+        <w:spacing w:lineRule="auto" w:line="240" w:before="0" w:after="0"/>
+        <w:widowControl w:val="1"/>
+        <w:ind w:right="0" w:left="0" w:firstLine="0"/>
+        <w:rPr>
+          <w:color w:val="00000A"/>
+          <w:sz w:val="24"/>
+          <w:szCs w:val="24"/>
+          <w:rFonts w:ascii="Liberation Serif" w:eastAsia="Arial" w:hAnsi="Arial" w:hint="default"/>
+        </w:rPr>
+        <w:wordWrap w:val="1"/>
+        <w:autoSpaceDE w:val="1"/>
+        <w:autoSpaceDN w:val="1"/>
+      </w:pPr>
+    </w:p>
     <w:p>
       <w:pPr>
         <w:numPr>
@@ -2973,7 +2912,7 @@
           <w:bottom w:w="55" w:type="dxa"/>
         </w:tblCellMar>
         <w:tblW w:w="9036" w:type="dxa"/>
-        <w:tblInd w:w="95" w:type="dxa"/>
+        <w:tblInd w:w="357" w:type="dxa"/>
         <w:tblLook w:val="000000" w:firstRow="0" w:lastRow="0" w:firstColumn="0" w:lastColumn="0" w:noHBand="0" w:noVBand="0"/>
         <w:tblLayout w:type="fixed"/>
       </w:tblPr>
@@ -2985,7 +2924,6 @@
       </w:tblGrid>
       <w:tr>
         <w:trPr>
-          <w:cnfStyle w:val="000000100000" w:firstRow="0" w:lastRow="0" w:firstColumn="0" w:lastColumn="0" w:oddVBand="0" w:evenVBand="0" w:oddHBand="1" w:evenHBand="0" w:firstRowFirstColumn="0" w:firstRowLastColumn="0" w:lastRowFirstColumn="0" w:lastRowLastColumn="0"/>
           <w:hidden w:val="0"/>
         </w:trPr>
         <w:tc>
@@ -3394,7 +3332,6 @@
       </w:tr>
       <w:tr>
         <w:trPr>
-          <w:cnfStyle w:val="000000010000" w:firstRow="0" w:lastRow="0" w:firstColumn="0" w:lastColumn="0" w:oddVBand="0" w:evenVBand="0" w:oddHBand="0" w:evenHBand="1" w:firstRowFirstColumn="0" w:firstRowLastColumn="0" w:lastRowFirstColumn="0" w:lastRowLastColumn="0"/>
           <w:hidden w:val="0"/>
         </w:trPr>
         <w:tc>
@@ -3593,7 +3530,6 @@
       </w:tr>
       <w:tr>
         <w:trPr>
-          <w:cnfStyle w:val="000000100000" w:firstRow="0" w:lastRow="0" w:firstColumn="0" w:lastColumn="0" w:oddVBand="0" w:evenVBand="0" w:oddHBand="1" w:evenHBand="0" w:firstRowFirstColumn="0" w:firstRowLastColumn="0" w:lastRowFirstColumn="0" w:lastRowLastColumn="0"/>
           <w:hidden w:val="0"/>
         </w:trPr>
         <w:tc>
@@ -3638,7 +3574,7 @@
                 <w:szCs w:val="18"/>
                 <w:rFonts w:ascii="Times New Roman" w:eastAsia="Times New Roman" w:hAnsi="Times New Roman" w:hint="default"/>
               </w:rPr>
-              <w:t>R_VEO1</w:t>
+              <w:t>RF_1</w:t>
             </w:r>
           </w:p>
           <w:p>
@@ -3719,7 +3655,7 @@
                 <w:szCs w:val="18"/>
                 <w:rFonts w:ascii="Times New Roman" w:eastAsia="Times New Roman" w:hAnsi="Times New Roman" w:hint="default"/>
               </w:rPr>
-              <w:t>R_VEO2</w:t>
+              <w:t>RF_2</w:t>
             </w:r>
           </w:p>
           <w:p>
@@ -3848,7 +3784,7 @@
                 <w:szCs w:val="18"/>
                 <w:rFonts w:ascii="Times New Roman" w:eastAsia="Times New Roman" w:hAnsi="Times New Roman" w:hint="default"/>
               </w:rPr>
-              <w:t>R_VEO3</w:t>
+              <w:t>RF_3</w:t>
             </w:r>
           </w:p>
           <w:p>
@@ -3953,7 +3889,7 @@
                 <w:szCs w:val="18"/>
                 <w:rFonts w:ascii="Times New Roman" w:eastAsia="Times New Roman" w:hAnsi="Times New Roman" w:hint="default"/>
               </w:rPr>
-              <w:t>R_VEO4</w:t>
+              <w:t>RF_4</w:t>
             </w:r>
           </w:p>
           <w:p>
@@ -4010,7 +3946,7 @@
                 <w:szCs w:val="18"/>
                 <w:rFonts w:ascii="Times New Roman" w:eastAsia="Times New Roman" w:hAnsi="Times New Roman" w:hint="default"/>
               </w:rPr>
-              <w:t>R_VEO5</w:t>
+              <w:t>RF_5</w:t>
             </w:r>
           </w:p>
           <w:p>
@@ -4115,7 +4051,7 @@
                 <w:szCs w:val="18"/>
                 <w:rFonts w:ascii="Times New Roman" w:eastAsia="Times New Roman" w:hAnsi="Times New Roman" w:hint="default"/>
               </w:rPr>
-              <w:t>R_VEO6</w:t>
+              <w:t>RF_6</w:t>
             </w:r>
           </w:p>
         </w:tc>
@@ -4788,9 +4724,9 @@
               <w:widowControl w:val="1"/>
               <w:ind w:right="0" w:left="0" w:firstLine="0"/>
               <w:rPr>
-                <w:color w:val="00000A"/>
-                <w:sz w:val="18"/>
-                <w:szCs w:val="18"/>
+                <w:color w:val="auto"/>
+                <w:sz w:val="20"/>
+                <w:szCs w:val="20"/>
                 <w:rFonts w:ascii="Times New Roman" w:eastAsia="Times New Roman" w:hAnsi="Times New Roman" w:hint="default"/>
               </w:rPr>
               <w:wordWrap w:val="1"/>
@@ -4815,6 +4751,30 @@
               </w:rPr>
               <w:t xml:space="preserve">software (plataforma), por medio de un usuario y contraseña que le </w:t>
             </w:r>
+          </w:p>
+          <w:p>
+            <w:pPr>
+              <w:pStyle w:val="PO156"/>
+              <w:numPr>
+                <w:ilvl w:val="0"/>
+                <w:numId w:val="0"/>
+              </w:numPr>
+              <w:jc w:val="left"/>
+              <w:overflowPunct w:val="0"/>
+              <w:spacing w:lineRule="auto" w:line="240" w:before="0" w:after="0"/>
+              <w:suppressLineNumbers/>
+              <w:widowControl w:val="1"/>
+              <w:ind w:right="0" w:left="0" w:firstLine="0"/>
+              <w:rPr>
+                <w:color w:val="00000A"/>
+                <w:sz w:val="18"/>
+                <w:szCs w:val="18"/>
+                <w:rFonts w:ascii="Times New Roman" w:eastAsia="Times New Roman" w:hAnsi="Times New Roman" w:hint="default"/>
+              </w:rPr>
+              <w:wordWrap w:val="1"/>
+              <w:autoSpaceDE w:val="1"/>
+              <w:autoSpaceDN w:val="1"/>
+            </w:pPr>
             <w:r>
               <w:rPr>
                 <w:color w:val="00000A"/>
@@ -5058,438 +5018,6 @@
               </w:rPr>
               <w:t xml:space="preserve">vacantes también estarán disponibles, por ejemplo).</w:t>
             </w:r>
-          </w:p>
-          <w:p>
-            <w:pPr>
-              <w:pStyle w:val="PO156"/>
-              <w:numPr>
-                <w:ilvl w:val="0"/>
-                <w:numId w:val="0"/>
-              </w:numPr>
-              <w:jc w:val="left"/>
-              <w:overflowPunct w:val="0"/>
-              <w:spacing w:lineRule="auto" w:line="240" w:before="0" w:after="0"/>
-              <w:suppressLineNumbers/>
-              <w:widowControl w:val="1"/>
-              <w:ind w:right="0" w:left="0" w:firstLine="0"/>
-              <w:rPr>
-                <w:color w:val="00000A"/>
-                <w:sz w:val="18"/>
-                <w:szCs w:val="18"/>
-                <w:rFonts w:ascii="Times New Roman" w:eastAsia="Times New Roman" w:hAnsi="Times New Roman" w:hint="default"/>
-              </w:rPr>
-              <w:wordWrap w:val="1"/>
-              <w:autoSpaceDE w:val="1"/>
-              <w:autoSpaceDN w:val="1"/>
-            </w:pPr>
-          </w:p>
-          <w:p>
-            <w:pPr>
-              <w:pStyle w:val="PO156"/>
-              <w:numPr>
-                <w:ilvl w:val="0"/>
-                <w:numId w:val="0"/>
-              </w:numPr>
-              <w:jc w:val="left"/>
-              <w:overflowPunct w:val="0"/>
-              <w:spacing w:lineRule="auto" w:line="240" w:before="0" w:after="0"/>
-              <w:suppressLineNumbers/>
-              <w:widowControl w:val="1"/>
-              <w:ind w:right="0" w:left="0" w:firstLine="0"/>
-              <w:rPr>
-                <w:color w:val="00000A"/>
-                <w:sz w:val="18"/>
-                <w:szCs w:val="18"/>
-                <w:rFonts w:ascii="Times New Roman" w:eastAsia="Times New Roman" w:hAnsi="Times New Roman" w:hint="default"/>
-              </w:rPr>
-              <w:wordWrap w:val="1"/>
-              <w:autoSpaceDE w:val="1"/>
-              <w:autoSpaceDN w:val="1"/>
-            </w:pPr>
-          </w:p>
-          <w:p>
-            <w:pPr>
-              <w:pStyle w:val="PO156"/>
-              <w:numPr>
-                <w:ilvl w:val="0"/>
-                <w:numId w:val="0"/>
-              </w:numPr>
-              <w:jc w:val="left"/>
-              <w:overflowPunct w:val="0"/>
-              <w:spacing w:lineRule="auto" w:line="240" w:before="0" w:after="0"/>
-              <w:suppressLineNumbers/>
-              <w:widowControl w:val="1"/>
-              <w:ind w:right="0" w:left="0" w:firstLine="0"/>
-              <w:rPr>
-                <w:color w:val="00000A"/>
-                <w:sz w:val="18"/>
-                <w:szCs w:val="18"/>
-                <w:rFonts w:ascii="Times New Roman" w:eastAsia="Times New Roman" w:hAnsi="Times New Roman" w:hint="default"/>
-              </w:rPr>
-              <w:wordWrap w:val="1"/>
-              <w:autoSpaceDE w:val="1"/>
-              <w:autoSpaceDN w:val="1"/>
-            </w:pPr>
-          </w:p>
-          <w:p>
-            <w:pPr>
-              <w:pStyle w:val="PO156"/>
-              <w:numPr>
-                <w:ilvl w:val="0"/>
-                <w:numId w:val="0"/>
-              </w:numPr>
-              <w:jc w:val="left"/>
-              <w:overflowPunct w:val="0"/>
-              <w:spacing w:lineRule="auto" w:line="240" w:before="0" w:after="0"/>
-              <w:suppressLineNumbers/>
-              <w:widowControl w:val="1"/>
-              <w:ind w:right="0" w:left="0" w:firstLine="0"/>
-              <w:rPr>
-                <w:color w:val="00000A"/>
-                <w:sz w:val="18"/>
-                <w:szCs w:val="18"/>
-                <w:rFonts w:ascii="Times New Roman" w:eastAsia="Times New Roman" w:hAnsi="Times New Roman" w:hint="default"/>
-              </w:rPr>
-              <w:wordWrap w:val="1"/>
-              <w:autoSpaceDE w:val="1"/>
-              <w:autoSpaceDN w:val="1"/>
-            </w:pPr>
-          </w:p>
-          <w:p>
-            <w:pPr>
-              <w:pStyle w:val="PO156"/>
-              <w:numPr>
-                <w:ilvl w:val="0"/>
-                <w:numId w:val="0"/>
-              </w:numPr>
-              <w:jc w:val="left"/>
-              <w:overflowPunct w:val="0"/>
-              <w:spacing w:lineRule="auto" w:line="240" w:before="0" w:after="0"/>
-              <w:suppressLineNumbers/>
-              <w:widowControl w:val="1"/>
-              <w:ind w:right="0" w:left="0" w:firstLine="0"/>
-              <w:rPr>
-                <w:color w:val="00000A"/>
-                <w:sz w:val="18"/>
-                <w:szCs w:val="18"/>
-                <w:rFonts w:ascii="Times New Roman" w:eastAsia="Times New Roman" w:hAnsi="Times New Roman" w:hint="default"/>
-              </w:rPr>
-              <w:wordWrap w:val="1"/>
-              <w:autoSpaceDE w:val="1"/>
-              <w:autoSpaceDN w:val="1"/>
-            </w:pPr>
-          </w:p>
-          <w:p>
-            <w:pPr>
-              <w:pStyle w:val="PO156"/>
-              <w:numPr>
-                <w:ilvl w:val="0"/>
-                <w:numId w:val="0"/>
-              </w:numPr>
-              <w:jc w:val="left"/>
-              <w:overflowPunct w:val="0"/>
-              <w:spacing w:lineRule="auto" w:line="240" w:before="0" w:after="0"/>
-              <w:suppressLineNumbers/>
-              <w:widowControl w:val="1"/>
-              <w:ind w:right="0" w:left="0" w:firstLine="0"/>
-              <w:rPr>
-                <w:color w:val="00000A"/>
-                <w:sz w:val="18"/>
-                <w:szCs w:val="18"/>
-                <w:rFonts w:ascii="Times New Roman" w:eastAsia="Times New Roman" w:hAnsi="Times New Roman" w:hint="default"/>
-              </w:rPr>
-              <w:wordWrap w:val="1"/>
-              <w:autoSpaceDE w:val="1"/>
-              <w:autoSpaceDN w:val="1"/>
-            </w:pPr>
-          </w:p>
-          <w:p>
-            <w:pPr>
-              <w:pStyle w:val="PO156"/>
-              <w:numPr>
-                <w:ilvl w:val="0"/>
-                <w:numId w:val="0"/>
-              </w:numPr>
-              <w:jc w:val="left"/>
-              <w:overflowPunct w:val="0"/>
-              <w:spacing w:lineRule="auto" w:line="240" w:before="0" w:after="0"/>
-              <w:suppressLineNumbers/>
-              <w:widowControl w:val="1"/>
-              <w:ind w:right="0" w:left="0" w:firstLine="0"/>
-              <w:rPr>
-                <w:color w:val="00000A"/>
-                <w:sz w:val="18"/>
-                <w:szCs w:val="18"/>
-                <w:rFonts w:ascii="Times New Roman" w:eastAsia="Times New Roman" w:hAnsi="Times New Roman" w:hint="default"/>
-              </w:rPr>
-              <w:wordWrap w:val="1"/>
-              <w:autoSpaceDE w:val="1"/>
-              <w:autoSpaceDN w:val="1"/>
-            </w:pPr>
-          </w:p>
-          <w:p>
-            <w:pPr>
-              <w:pStyle w:val="PO156"/>
-              <w:numPr>
-                <w:ilvl w:val="0"/>
-                <w:numId w:val="0"/>
-              </w:numPr>
-              <w:jc w:val="left"/>
-              <w:overflowPunct w:val="0"/>
-              <w:spacing w:lineRule="auto" w:line="240" w:before="0" w:after="0"/>
-              <w:suppressLineNumbers/>
-              <w:widowControl w:val="1"/>
-              <w:ind w:right="0" w:left="0" w:firstLine="0"/>
-              <w:rPr>
-                <w:color w:val="00000A"/>
-                <w:sz w:val="18"/>
-                <w:szCs w:val="18"/>
-                <w:rFonts w:ascii="Times New Roman" w:eastAsia="Times New Roman" w:hAnsi="Times New Roman" w:hint="default"/>
-              </w:rPr>
-              <w:wordWrap w:val="1"/>
-              <w:autoSpaceDE w:val="1"/>
-              <w:autoSpaceDN w:val="1"/>
-            </w:pPr>
-          </w:p>
-          <w:p>
-            <w:pPr>
-              <w:pStyle w:val="PO156"/>
-              <w:numPr>
-                <w:ilvl w:val="0"/>
-                <w:numId w:val="0"/>
-              </w:numPr>
-              <w:jc w:val="left"/>
-              <w:overflowPunct w:val="0"/>
-              <w:spacing w:lineRule="auto" w:line="240" w:before="0" w:after="0"/>
-              <w:suppressLineNumbers/>
-              <w:widowControl w:val="1"/>
-              <w:ind w:right="0" w:left="0" w:firstLine="0"/>
-              <w:rPr>
-                <w:color w:val="00000A"/>
-                <w:sz w:val="18"/>
-                <w:szCs w:val="18"/>
-                <w:rFonts w:ascii="Times New Roman" w:eastAsia="Times New Roman" w:hAnsi="Times New Roman" w:hint="default"/>
-              </w:rPr>
-              <w:wordWrap w:val="1"/>
-              <w:autoSpaceDE w:val="1"/>
-              <w:autoSpaceDN w:val="1"/>
-            </w:pPr>
-          </w:p>
-          <w:p>
-            <w:pPr>
-              <w:pStyle w:val="PO156"/>
-              <w:numPr>
-                <w:ilvl w:val="0"/>
-                <w:numId w:val="0"/>
-              </w:numPr>
-              <w:jc w:val="left"/>
-              <w:overflowPunct w:val="0"/>
-              <w:spacing w:lineRule="auto" w:line="240" w:before="0" w:after="0"/>
-              <w:suppressLineNumbers/>
-              <w:widowControl w:val="1"/>
-              <w:ind w:right="0" w:left="0" w:firstLine="0"/>
-              <w:rPr>
-                <w:color w:val="00000A"/>
-                <w:sz w:val="18"/>
-                <w:szCs w:val="18"/>
-                <w:rFonts w:ascii="Times New Roman" w:eastAsia="Times New Roman" w:hAnsi="Times New Roman" w:hint="default"/>
-              </w:rPr>
-              <w:wordWrap w:val="1"/>
-              <w:autoSpaceDE w:val="1"/>
-              <w:autoSpaceDN w:val="1"/>
-            </w:pPr>
-          </w:p>
-          <w:p>
-            <w:pPr>
-              <w:pStyle w:val="PO156"/>
-              <w:numPr>
-                <w:ilvl w:val="0"/>
-                <w:numId w:val="0"/>
-              </w:numPr>
-              <w:jc w:val="left"/>
-              <w:overflowPunct w:val="0"/>
-              <w:spacing w:lineRule="auto" w:line="240" w:before="0" w:after="0"/>
-              <w:suppressLineNumbers/>
-              <w:widowControl w:val="1"/>
-              <w:ind w:right="0" w:left="0" w:firstLine="0"/>
-              <w:rPr>
-                <w:color w:val="00000A"/>
-                <w:sz w:val="18"/>
-                <w:szCs w:val="18"/>
-                <w:rFonts w:ascii="Times New Roman" w:eastAsia="Times New Roman" w:hAnsi="Times New Roman" w:hint="default"/>
-              </w:rPr>
-              <w:wordWrap w:val="1"/>
-              <w:autoSpaceDE w:val="1"/>
-              <w:autoSpaceDN w:val="1"/>
-            </w:pPr>
-          </w:p>
-          <w:p>
-            <w:pPr>
-              <w:pStyle w:val="PO156"/>
-              <w:numPr>
-                <w:ilvl w:val="0"/>
-                <w:numId w:val="0"/>
-              </w:numPr>
-              <w:jc w:val="left"/>
-              <w:overflowPunct w:val="0"/>
-              <w:spacing w:lineRule="auto" w:line="240" w:before="0" w:after="0"/>
-              <w:suppressLineNumbers/>
-              <w:widowControl w:val="1"/>
-              <w:ind w:right="0" w:left="0" w:firstLine="0"/>
-              <w:rPr>
-                <w:color w:val="00000A"/>
-                <w:sz w:val="18"/>
-                <w:szCs w:val="18"/>
-                <w:rFonts w:ascii="Times New Roman" w:eastAsia="Times New Roman" w:hAnsi="Times New Roman" w:hint="default"/>
-              </w:rPr>
-              <w:wordWrap w:val="1"/>
-              <w:autoSpaceDE w:val="1"/>
-              <w:autoSpaceDN w:val="1"/>
-            </w:pPr>
-          </w:p>
-          <w:p>
-            <w:pPr>
-              <w:pStyle w:val="PO156"/>
-              <w:numPr>
-                <w:ilvl w:val="0"/>
-                <w:numId w:val="0"/>
-              </w:numPr>
-              <w:jc w:val="left"/>
-              <w:overflowPunct w:val="0"/>
-              <w:spacing w:lineRule="auto" w:line="240" w:before="0" w:after="0"/>
-              <w:suppressLineNumbers/>
-              <w:widowControl w:val="1"/>
-              <w:ind w:right="0" w:left="0" w:firstLine="0"/>
-              <w:rPr>
-                <w:color w:val="00000A"/>
-                <w:sz w:val="18"/>
-                <w:szCs w:val="18"/>
-                <w:rFonts w:ascii="Times New Roman" w:eastAsia="Times New Roman" w:hAnsi="Times New Roman" w:hint="default"/>
-              </w:rPr>
-              <w:wordWrap w:val="1"/>
-              <w:autoSpaceDE w:val="1"/>
-              <w:autoSpaceDN w:val="1"/>
-            </w:pPr>
-          </w:p>
-          <w:p>
-            <w:pPr>
-              <w:pStyle w:val="PO156"/>
-              <w:numPr>
-                <w:ilvl w:val="0"/>
-                <w:numId w:val="0"/>
-              </w:numPr>
-              <w:jc w:val="left"/>
-              <w:overflowPunct w:val="0"/>
-              <w:spacing w:lineRule="auto" w:line="240" w:before="0" w:after="0"/>
-              <w:suppressLineNumbers/>
-              <w:widowControl w:val="1"/>
-              <w:ind w:right="0" w:left="0" w:firstLine="0"/>
-              <w:rPr>
-                <w:color w:val="00000A"/>
-                <w:sz w:val="18"/>
-                <w:szCs w:val="18"/>
-                <w:rFonts w:ascii="Times New Roman" w:eastAsia="Times New Roman" w:hAnsi="Times New Roman" w:hint="default"/>
-              </w:rPr>
-              <w:wordWrap w:val="1"/>
-              <w:autoSpaceDE w:val="1"/>
-              <w:autoSpaceDN w:val="1"/>
-            </w:pPr>
-          </w:p>
-          <w:p>
-            <w:pPr>
-              <w:pStyle w:val="PO156"/>
-              <w:numPr>
-                <w:ilvl w:val="0"/>
-                <w:numId w:val="0"/>
-              </w:numPr>
-              <w:jc w:val="left"/>
-              <w:overflowPunct w:val="0"/>
-              <w:spacing w:lineRule="auto" w:line="240" w:before="0" w:after="0"/>
-              <w:suppressLineNumbers/>
-              <w:widowControl w:val="1"/>
-              <w:ind w:right="0" w:left="0" w:firstLine="0"/>
-              <w:rPr>
-                <w:color w:val="00000A"/>
-                <w:sz w:val="18"/>
-                <w:szCs w:val="18"/>
-                <w:rFonts w:ascii="Times New Roman" w:eastAsia="Times New Roman" w:hAnsi="Times New Roman" w:hint="default"/>
-              </w:rPr>
-              <w:wordWrap w:val="1"/>
-              <w:autoSpaceDE w:val="1"/>
-              <w:autoSpaceDN w:val="1"/>
-            </w:pPr>
-          </w:p>
-          <w:p>
-            <w:pPr>
-              <w:pStyle w:val="PO156"/>
-              <w:numPr>
-                <w:ilvl w:val="0"/>
-                <w:numId w:val="0"/>
-              </w:numPr>
-              <w:jc w:val="left"/>
-              <w:overflowPunct w:val="0"/>
-              <w:spacing w:lineRule="auto" w:line="240" w:before="0" w:after="0"/>
-              <w:suppressLineNumbers/>
-              <w:widowControl w:val="1"/>
-              <w:ind w:right="0" w:left="0" w:firstLine="0"/>
-              <w:rPr>
-                <w:color w:val="00000A"/>
-                <w:sz w:val="18"/>
-                <w:szCs w:val="18"/>
-                <w:rFonts w:ascii="Times New Roman" w:eastAsia="Times New Roman" w:hAnsi="Times New Roman" w:hint="default"/>
-              </w:rPr>
-              <w:wordWrap w:val="1"/>
-              <w:autoSpaceDE w:val="1"/>
-              <w:autoSpaceDN w:val="1"/>
-            </w:pPr>
-          </w:p>
-          <w:p>
-            <w:pPr>
-              <w:pStyle w:val="PO156"/>
-              <w:numPr>
-                <w:ilvl w:val="0"/>
-                <w:numId w:val="0"/>
-              </w:numPr>
-              <w:jc w:val="left"/>
-              <w:overflowPunct w:val="0"/>
-              <w:spacing w:lineRule="auto" w:line="240" w:before="0" w:after="0"/>
-              <w:suppressLineNumbers/>
-              <w:widowControl w:val="1"/>
-              <w:ind w:right="0" w:left="0" w:firstLine="0"/>
-              <w:rPr>
-                <w:color w:val="00000A"/>
-                <w:sz w:val="18"/>
-                <w:szCs w:val="18"/>
-                <w:rFonts w:ascii="Times New Roman" w:eastAsia="Times New Roman" w:hAnsi="Times New Roman" w:hint="default"/>
-              </w:rPr>
-              <w:wordWrap w:val="1"/>
-              <w:autoSpaceDE w:val="1"/>
-              <w:autoSpaceDN w:val="1"/>
-            </w:pPr>
-          </w:p>
-          <w:p>
-            <w:pPr>
-              <w:pStyle w:val="PO156"/>
-              <w:numPr>
-                <w:ilvl w:val="0"/>
-                <w:numId w:val="0"/>
-              </w:numPr>
-              <w:jc w:val="left"/>
-              <w:overflowPunct w:val="0"/>
-              <w:spacing w:lineRule="auto" w:line="240" w:before="0" w:after="0"/>
-              <w:suppressLineNumbers/>
-              <w:widowControl w:val="1"/>
-              <w:ind w:right="0" w:left="0" w:firstLine="0"/>
-              <w:rPr>
-                <w:color w:val="00000A"/>
-                <w:sz w:val="18"/>
-                <w:szCs w:val="18"/>
-                <w:rFonts w:ascii="Times New Roman" w:eastAsia="Times New Roman" w:hAnsi="Times New Roman" w:hint="default"/>
-              </w:rPr>
-              <w:wordWrap w:val="1"/>
-              <w:autoSpaceDE w:val="1"/>
-              <w:autoSpaceDN w:val="1"/>
-            </w:pPr>
           </w:p>
         </w:tc>
         <w:tc>
@@ -6019,7 +5547,6 @@
       </w:tr>
       <w:tr>
         <w:trPr>
-          <w:cnfStyle w:val="000000010000" w:firstRow="0" w:lastRow="0" w:firstColumn="0" w:lastColumn="0" w:oddVBand="0" w:evenVBand="0" w:oddHBand="0" w:evenHBand="1" w:firstRowFirstColumn="0" w:firstRowLastColumn="0" w:lastRowFirstColumn="0" w:lastRowLastColumn="0"/>
           <w:trHeight w:hRule="atleast" w:val="943"/>
           <w:hidden w:val="0"/>
         </w:trPr>
@@ -6059,6 +5586,339 @@
               <w:autoSpaceDE w:val="1"/>
               <w:autoSpaceDN w:val="1"/>
             </w:pPr>
+            <w:r>
+              <w:rPr>
+                <w:color w:val="00000A"/>
+                <w:sz w:val="18"/>
+                <w:szCs w:val="18"/>
+                <w:rFonts w:ascii="Times New Roman" w:eastAsia="Times New Roman" w:hAnsi="Times New Roman" w:hint="default"/>
+              </w:rPr>
+              <w:t>RNF_1</w:t>
+            </w:r>
+          </w:p>
+          <w:p>
+            <w:pPr>
+              <w:pStyle w:val="PO156"/>
+              <w:numPr>
+                <w:ilvl w:val="0"/>
+                <w:numId w:val="0"/>
+              </w:numPr>
+              <w:jc w:val="center"/>
+              <w:overflowPunct w:val="0"/>
+              <w:spacing w:lineRule="auto" w:line="240" w:before="0" w:after="0"/>
+              <w:suppressLineNumbers/>
+              <w:widowControl w:val="1"/>
+              <w:ind w:right="0" w:left="0" w:firstLine="0"/>
+              <w:rPr>
+                <w:color w:val="00000A"/>
+                <w:sz w:val="18"/>
+                <w:szCs w:val="18"/>
+                <w:rFonts w:ascii="Times New Roman" w:eastAsia="Times New Roman" w:hAnsi="Times New Roman" w:hint="default"/>
+              </w:rPr>
+              <w:wordWrap w:val="1"/>
+              <w:autoSpaceDE w:val="1"/>
+              <w:autoSpaceDN w:val="1"/>
+            </w:pPr>
+          </w:p>
+          <w:p>
+            <w:pPr>
+              <w:pStyle w:val="PO156"/>
+              <w:numPr>
+                <w:ilvl w:val="0"/>
+                <w:numId w:val="0"/>
+              </w:numPr>
+              <w:jc w:val="center"/>
+              <w:overflowPunct w:val="0"/>
+              <w:spacing w:lineRule="auto" w:line="240" w:before="0" w:after="0"/>
+              <w:suppressLineNumbers/>
+              <w:widowControl w:val="1"/>
+              <w:ind w:right="0" w:left="0" w:firstLine="0"/>
+              <w:rPr>
+                <w:color w:val="00000A"/>
+                <w:sz w:val="18"/>
+                <w:szCs w:val="18"/>
+                <w:rFonts w:ascii="Times New Roman" w:eastAsia="Times New Roman" w:hAnsi="Times New Roman" w:hint="default"/>
+              </w:rPr>
+              <w:wordWrap w:val="1"/>
+              <w:autoSpaceDE w:val="1"/>
+              <w:autoSpaceDN w:val="1"/>
+            </w:pPr>
+          </w:p>
+          <w:p>
+            <w:pPr>
+              <w:pStyle w:val="PO156"/>
+              <w:numPr>
+                <w:ilvl w:val="0"/>
+                <w:numId w:val="0"/>
+              </w:numPr>
+              <w:jc w:val="center"/>
+              <w:overflowPunct w:val="0"/>
+              <w:spacing w:lineRule="auto" w:line="240" w:before="0" w:after="0"/>
+              <w:suppressLineNumbers/>
+              <w:widowControl w:val="1"/>
+              <w:ind w:right="0" w:left="0" w:firstLine="0"/>
+              <w:rPr>
+                <w:color w:val="00000A"/>
+                <w:sz w:val="18"/>
+                <w:szCs w:val="18"/>
+                <w:rFonts w:ascii="Times New Roman" w:eastAsia="Times New Roman" w:hAnsi="Times New Roman" w:hint="default"/>
+              </w:rPr>
+              <w:wordWrap w:val="1"/>
+              <w:autoSpaceDE w:val="1"/>
+              <w:autoSpaceDN w:val="1"/>
+            </w:pPr>
+          </w:p>
+          <w:p>
+            <w:pPr>
+              <w:pStyle w:val="PO156"/>
+              <w:numPr>
+                <w:ilvl w:val="0"/>
+                <w:numId w:val="0"/>
+              </w:numPr>
+              <w:jc w:val="center"/>
+              <w:overflowPunct w:val="0"/>
+              <w:spacing w:lineRule="auto" w:line="240" w:before="0" w:after="0"/>
+              <w:suppressLineNumbers/>
+              <w:widowControl w:val="1"/>
+              <w:ind w:right="0" w:left="0" w:firstLine="0"/>
+              <w:rPr>
+                <w:color w:val="00000A"/>
+                <w:sz w:val="18"/>
+                <w:szCs w:val="18"/>
+                <w:rFonts w:ascii="Times New Roman" w:eastAsia="Times New Roman" w:hAnsi="Times New Roman" w:hint="default"/>
+              </w:rPr>
+              <w:wordWrap w:val="1"/>
+              <w:autoSpaceDE w:val="1"/>
+              <w:autoSpaceDN w:val="1"/>
+            </w:pPr>
+            <w:r>
+              <w:rPr>
+                <w:color w:val="00000A"/>
+                <w:sz w:val="18"/>
+                <w:szCs w:val="18"/>
+                <w:rFonts w:ascii="Times New Roman" w:eastAsia="Times New Roman" w:hAnsi="Times New Roman" w:hint="default"/>
+              </w:rPr>
+              <w:t>RNF_2</w:t>
+            </w:r>
+          </w:p>
+          <w:p>
+            <w:pPr>
+              <w:pStyle w:val="PO156"/>
+              <w:numPr>
+                <w:ilvl w:val="0"/>
+                <w:numId w:val="0"/>
+              </w:numPr>
+              <w:jc w:val="center"/>
+              <w:overflowPunct w:val="0"/>
+              <w:spacing w:lineRule="auto" w:line="240" w:before="0" w:after="0"/>
+              <w:suppressLineNumbers/>
+              <w:widowControl w:val="1"/>
+              <w:ind w:right="0" w:left="0" w:firstLine="0"/>
+              <w:rPr>
+                <w:color w:val="00000A"/>
+                <w:sz w:val="18"/>
+                <w:szCs w:val="18"/>
+                <w:rFonts w:ascii="Times New Roman" w:eastAsia="Times New Roman" w:hAnsi="Times New Roman" w:hint="default"/>
+              </w:rPr>
+              <w:wordWrap w:val="1"/>
+              <w:autoSpaceDE w:val="1"/>
+              <w:autoSpaceDN w:val="1"/>
+            </w:pPr>
+          </w:p>
+          <w:p>
+            <w:pPr>
+              <w:pStyle w:val="PO156"/>
+              <w:numPr>
+                <w:ilvl w:val="0"/>
+                <w:numId w:val="0"/>
+              </w:numPr>
+              <w:jc w:val="center"/>
+              <w:overflowPunct w:val="0"/>
+              <w:spacing w:lineRule="auto" w:line="240" w:before="0" w:after="0"/>
+              <w:suppressLineNumbers/>
+              <w:widowControl w:val="1"/>
+              <w:ind w:right="0" w:left="0" w:firstLine="0"/>
+              <w:rPr>
+                <w:color w:val="00000A"/>
+                <w:sz w:val="18"/>
+                <w:szCs w:val="18"/>
+                <w:rFonts w:ascii="Times New Roman" w:eastAsia="Times New Roman" w:hAnsi="Times New Roman" w:hint="default"/>
+              </w:rPr>
+              <w:wordWrap w:val="1"/>
+              <w:autoSpaceDE w:val="1"/>
+              <w:autoSpaceDN w:val="1"/>
+            </w:pPr>
+            <w:r>
+              <w:rPr>
+                <w:color w:val="00000A"/>
+                <w:sz w:val="18"/>
+                <w:szCs w:val="18"/>
+                <w:rFonts w:ascii="Times New Roman" w:eastAsia="Times New Roman" w:hAnsi="Times New Roman" w:hint="default"/>
+              </w:rPr>
+              <w:t>RNF_3</w:t>
+            </w:r>
+          </w:p>
+          <w:p>
+            <w:pPr>
+              <w:pStyle w:val="PO156"/>
+              <w:numPr>
+                <w:ilvl w:val="0"/>
+                <w:numId w:val="0"/>
+              </w:numPr>
+              <w:jc w:val="center"/>
+              <w:overflowPunct w:val="0"/>
+              <w:spacing w:lineRule="auto" w:line="240" w:before="0" w:after="0"/>
+              <w:suppressLineNumbers/>
+              <w:widowControl w:val="1"/>
+              <w:ind w:right="0" w:left="0" w:firstLine="0"/>
+              <w:rPr>
+                <w:color w:val="00000A"/>
+                <w:sz w:val="18"/>
+                <w:szCs w:val="18"/>
+                <w:rFonts w:ascii="Times New Roman" w:eastAsia="Times New Roman" w:hAnsi="Times New Roman" w:hint="default"/>
+              </w:rPr>
+              <w:wordWrap w:val="1"/>
+              <w:autoSpaceDE w:val="1"/>
+              <w:autoSpaceDN w:val="1"/>
+            </w:pPr>
+          </w:p>
+          <w:p>
+            <w:pPr>
+              <w:pStyle w:val="PO156"/>
+              <w:numPr>
+                <w:ilvl w:val="0"/>
+                <w:numId w:val="0"/>
+              </w:numPr>
+              <w:jc w:val="center"/>
+              <w:overflowPunct w:val="0"/>
+              <w:spacing w:lineRule="auto" w:line="240" w:before="0" w:after="0"/>
+              <w:suppressLineNumbers/>
+              <w:widowControl w:val="1"/>
+              <w:ind w:right="0" w:left="0" w:firstLine="0"/>
+              <w:rPr>
+                <w:color w:val="00000A"/>
+                <w:sz w:val="18"/>
+                <w:szCs w:val="18"/>
+                <w:rFonts w:ascii="Times New Roman" w:eastAsia="Times New Roman" w:hAnsi="Times New Roman" w:hint="default"/>
+              </w:rPr>
+              <w:wordWrap w:val="1"/>
+              <w:autoSpaceDE w:val="1"/>
+              <w:autoSpaceDN w:val="1"/>
+            </w:pPr>
+          </w:p>
+          <w:p>
+            <w:pPr>
+              <w:pStyle w:val="PO156"/>
+              <w:numPr>
+                <w:ilvl w:val="0"/>
+                <w:numId w:val="0"/>
+              </w:numPr>
+              <w:jc w:val="center"/>
+              <w:overflowPunct w:val="0"/>
+              <w:spacing w:lineRule="auto" w:line="240" w:before="0" w:after="0"/>
+              <w:suppressLineNumbers/>
+              <w:widowControl w:val="1"/>
+              <w:ind w:right="0" w:left="0" w:firstLine="0"/>
+              <w:rPr>
+                <w:color w:val="00000A"/>
+                <w:sz w:val="18"/>
+                <w:szCs w:val="18"/>
+                <w:rFonts w:ascii="Times New Roman" w:eastAsia="Times New Roman" w:hAnsi="Times New Roman" w:hint="default"/>
+              </w:rPr>
+              <w:wordWrap w:val="1"/>
+              <w:autoSpaceDE w:val="1"/>
+              <w:autoSpaceDN w:val="1"/>
+            </w:pPr>
+            <w:r>
+              <w:rPr>
+                <w:color w:val="00000A"/>
+                <w:sz w:val="18"/>
+                <w:szCs w:val="18"/>
+                <w:rFonts w:ascii="Times New Roman" w:eastAsia="Times New Roman" w:hAnsi="Times New Roman" w:hint="default"/>
+              </w:rPr>
+              <w:t>RNF_4</w:t>
+            </w:r>
+          </w:p>
+          <w:p>
+            <w:pPr>
+              <w:pStyle w:val="PO156"/>
+              <w:numPr>
+                <w:ilvl w:val="0"/>
+                <w:numId w:val="0"/>
+              </w:numPr>
+              <w:jc w:val="center"/>
+              <w:overflowPunct w:val="0"/>
+              <w:spacing w:lineRule="auto" w:line="240" w:before="0" w:after="0"/>
+              <w:suppressLineNumbers/>
+              <w:widowControl w:val="1"/>
+              <w:ind w:right="0" w:left="0" w:firstLine="0"/>
+              <w:rPr>
+                <w:color w:val="00000A"/>
+                <w:sz w:val="18"/>
+                <w:szCs w:val="18"/>
+                <w:rFonts w:ascii="Times New Roman" w:eastAsia="Times New Roman" w:hAnsi="Times New Roman" w:hint="default"/>
+              </w:rPr>
+              <w:wordWrap w:val="1"/>
+              <w:autoSpaceDE w:val="1"/>
+              <w:autoSpaceDN w:val="1"/>
+            </w:pPr>
+          </w:p>
+          <w:p>
+            <w:pPr>
+              <w:pStyle w:val="PO156"/>
+              <w:numPr>
+                <w:ilvl w:val="0"/>
+                <w:numId w:val="0"/>
+              </w:numPr>
+              <w:jc w:val="center"/>
+              <w:overflowPunct w:val="0"/>
+              <w:spacing w:lineRule="auto" w:line="240" w:before="0" w:after="0"/>
+              <w:suppressLineNumbers/>
+              <w:widowControl w:val="1"/>
+              <w:ind w:right="0" w:left="0" w:firstLine="0"/>
+              <w:rPr>
+                <w:color w:val="00000A"/>
+                <w:sz w:val="18"/>
+                <w:szCs w:val="18"/>
+                <w:rFonts w:ascii="Times New Roman" w:eastAsia="Times New Roman" w:hAnsi="Times New Roman" w:hint="default"/>
+              </w:rPr>
+              <w:wordWrap w:val="1"/>
+              <w:autoSpaceDE w:val="1"/>
+              <w:autoSpaceDN w:val="1"/>
+            </w:pPr>
+          </w:p>
+          <w:p>
+            <w:pPr>
+              <w:pStyle w:val="PO156"/>
+              <w:numPr>
+                <w:ilvl w:val="0"/>
+                <w:numId w:val="0"/>
+              </w:numPr>
+              <w:jc w:val="center"/>
+              <w:overflowPunct w:val="0"/>
+              <w:spacing w:lineRule="auto" w:line="240" w:before="0" w:after="0"/>
+              <w:suppressLineNumbers/>
+              <w:widowControl w:val="1"/>
+              <w:ind w:right="0" w:left="0" w:firstLine="0"/>
+              <w:rPr>
+                <w:color w:val="00000A"/>
+                <w:sz w:val="18"/>
+                <w:szCs w:val="18"/>
+                <w:rFonts w:ascii="Times New Roman" w:eastAsia="Times New Roman" w:hAnsi="Times New Roman" w:hint="default"/>
+              </w:rPr>
+              <w:wordWrap w:val="1"/>
+              <w:autoSpaceDE w:val="1"/>
+              <w:autoSpaceDN w:val="1"/>
+            </w:pPr>
+            <w:r>
+              <w:rPr>
+                <w:color w:val="00000A"/>
+                <w:sz w:val="18"/>
+                <w:szCs w:val="18"/>
+                <w:rFonts w:ascii="Times New Roman" w:eastAsia="Times New Roman" w:hAnsi="Times New Roman" w:hint="default"/>
+              </w:rPr>
+              <w:t>RNF_5</w:t>
+            </w:r>
           </w:p>
         </w:tc>
         <w:tc>
@@ -6145,12 +6005,9 @@
               <w:widowControl w:val="1"/>
               <w:ind w:right="0" w:left="0" w:firstLine="0"/>
               <w:rPr>
-                <w:i w:val="1"/>
-                <w:b w:val="1"/>
-                <w:color w:val="00000A"/>
-                <w:sz w:val="18"/>
-                <w:szCs w:val="18"/>
-                <w:u w:val="single"/>
+                <w:color w:val="00000A"/>
+                <w:sz w:val="18"/>
+                <w:szCs w:val="18"/>
                 <w:rFonts w:ascii="Times New Roman" w:eastAsia="Times New Roman" w:hAnsi="Times New Roman" w:hint="default"/>
               </w:rPr>
               <w:wordWrap w:val="1"/>
@@ -6159,22 +6016,282 @@
             </w:pPr>
             <w:r>
               <w:rPr>
-                <w:i w:val="1"/>
-                <w:b w:val="1"/>
-                <w:color w:val="00000A"/>
-                <w:sz w:val="18"/>
-                <w:szCs w:val="18"/>
-                <w:u w:val="single"/>
-                <w:rFonts w:ascii="Times New Roman" w:eastAsia="Times New Roman" w:hAnsi="Times New Roman" w:hint="default"/>
-              </w:rPr>
-              <w:t xml:space="preserve">FALTA ESTA INFORMACIÓN</w:t>
+                <w:color w:val="00000A"/>
+                <w:sz w:val="18"/>
+                <w:szCs w:val="18"/>
+                <w:rFonts w:ascii="Times New Roman" w:eastAsia="Times New Roman" w:hAnsi="Times New Roman" w:hint="default"/>
+              </w:rPr>
+              <w:t xml:space="preserve">Desde cualquier navegador usted (o cualquier persona) puede acceder a la plataforma; ya sea, </w:t>
+            </w:r>
+            <w:r>
+              <w:rPr>
+                <w:color w:val="00000A"/>
+                <w:sz w:val="18"/>
+                <w:szCs w:val="18"/>
+                <w:rFonts w:ascii="Times New Roman" w:eastAsia="Times New Roman" w:hAnsi="Times New Roman" w:hint="default"/>
+              </w:rPr>
+              <w:t xml:space="preserve">Chrome, Firefox e Internet explorer. Sin embargo, nosotros recomendamos que siempre use </w:t>
+            </w:r>
+            <w:r>
+              <w:rPr>
+                <w:color w:val="00000A"/>
+                <w:sz w:val="18"/>
+                <w:szCs w:val="18"/>
+                <w:rFonts w:ascii="Times New Roman" w:eastAsia="Times New Roman" w:hAnsi="Times New Roman" w:hint="default"/>
+              </w:rPr>
+              <w:t xml:space="preserve">Chrome; pues, no estarán limitadas todas las funcionalidades del sitio web. </w:t>
+            </w:r>
+          </w:p>
+          <w:p>
+            <w:pPr>
+              <w:pStyle w:val="PO156"/>
+              <w:numPr>
+                <w:ilvl w:val="0"/>
+                <w:numId w:val="0"/>
+              </w:numPr>
+              <w:jc w:val="left"/>
+              <w:overflowPunct w:val="0"/>
+              <w:spacing w:lineRule="auto" w:line="240" w:before="0" w:after="0"/>
+              <w:suppressLineNumbers/>
+              <w:widowControl w:val="1"/>
+              <w:ind w:right="0" w:left="0" w:firstLine="0"/>
+              <w:rPr>
+                <w:color w:val="00000A"/>
+                <w:sz w:val="18"/>
+                <w:szCs w:val="18"/>
+                <w:rFonts w:ascii="Times New Roman" w:eastAsia="Times New Roman" w:hAnsi="Times New Roman" w:hint="default"/>
+              </w:rPr>
+              <w:wordWrap w:val="1"/>
+              <w:autoSpaceDE w:val="1"/>
+              <w:autoSpaceDN w:val="1"/>
+            </w:pPr>
+          </w:p>
+          <w:p>
+            <w:pPr>
+              <w:pStyle w:val="PO156"/>
+              <w:numPr>
+                <w:ilvl w:val="0"/>
+                <w:numId w:val="0"/>
+              </w:numPr>
+              <w:jc w:val="left"/>
+              <w:overflowPunct w:val="0"/>
+              <w:spacing w:lineRule="auto" w:line="240" w:before="0" w:after="0"/>
+              <w:suppressLineNumbers/>
+              <w:widowControl w:val="1"/>
+              <w:ind w:right="0" w:left="0" w:firstLine="0"/>
+              <w:rPr>
+                <w:color w:val="00000A"/>
+                <w:sz w:val="18"/>
+                <w:szCs w:val="18"/>
+                <w:rFonts w:ascii="Times New Roman" w:eastAsia="Times New Roman" w:hAnsi="Times New Roman" w:hint="default"/>
+              </w:rPr>
+              <w:wordWrap w:val="1"/>
+              <w:autoSpaceDE w:val="1"/>
+              <w:autoSpaceDN w:val="1"/>
+            </w:pPr>
+            <w:r>
+              <w:rPr>
+                <w:color w:val="00000A"/>
+                <w:sz w:val="18"/>
+                <w:szCs w:val="18"/>
+                <w:rFonts w:ascii="Times New Roman" w:eastAsia="Times New Roman" w:hAnsi="Times New Roman" w:hint="default"/>
+              </w:rPr>
+              <w:t xml:space="preserve">Idealmente el sistema debe poseer un manual de uso estructurado para usuarios.</w:t>
+            </w:r>
+          </w:p>
+          <w:p>
+            <w:pPr>
+              <w:pStyle w:val="PO156"/>
+              <w:numPr>
+                <w:ilvl w:val="0"/>
+                <w:numId w:val="0"/>
+              </w:numPr>
+              <w:jc w:val="left"/>
+              <w:overflowPunct w:val="0"/>
+              <w:spacing w:lineRule="auto" w:line="240" w:before="0" w:after="0"/>
+              <w:suppressLineNumbers/>
+              <w:widowControl w:val="1"/>
+              <w:ind w:right="0" w:left="0" w:firstLine="0"/>
+              <w:rPr>
+                <w:color w:val="00000A"/>
+                <w:sz w:val="18"/>
+                <w:szCs w:val="18"/>
+                <w:rFonts w:ascii="Times New Roman" w:eastAsia="Times New Roman" w:hAnsi="Times New Roman" w:hint="default"/>
+              </w:rPr>
+              <w:wordWrap w:val="1"/>
+              <w:autoSpaceDE w:val="1"/>
+              <w:autoSpaceDN w:val="1"/>
+            </w:pPr>
+          </w:p>
+          <w:p>
+            <w:pPr>
+              <w:pStyle w:val="PO156"/>
+              <w:numPr>
+                <w:ilvl w:val="0"/>
+                <w:numId w:val="0"/>
+              </w:numPr>
+              <w:jc w:val="left"/>
+              <w:overflowPunct w:val="0"/>
+              <w:spacing w:lineRule="auto" w:line="240" w:before="0" w:after="0"/>
+              <w:suppressLineNumbers/>
+              <w:widowControl w:val="1"/>
+              <w:ind w:right="0" w:left="0" w:firstLine="0"/>
+              <w:rPr>
+                <w:color w:val="00000A"/>
+                <w:sz w:val="18"/>
+                <w:szCs w:val="18"/>
+                <w:rFonts w:ascii="Times New Roman" w:eastAsia="Times New Roman" w:hAnsi="Times New Roman" w:hint="default"/>
+              </w:rPr>
+              <w:wordWrap w:val="1"/>
+              <w:autoSpaceDE w:val="1"/>
+              <w:autoSpaceDN w:val="1"/>
+            </w:pPr>
+            <w:r>
+              <w:rPr>
+                <w:color w:val="00000A"/>
+                <w:sz w:val="18"/>
+                <w:szCs w:val="18"/>
+                <w:rFonts w:ascii="Times New Roman" w:eastAsia="Times New Roman" w:hAnsi="Times New Roman" w:hint="default"/>
+              </w:rPr>
+              <w:t xml:space="preserve">Debe asegurarse de que el sistema siempre esté con un espacio de almacenamiento amplio en </w:t>
+            </w:r>
+            <w:r>
+              <w:rPr>
+                <w:color w:val="00000A"/>
+                <w:sz w:val="18"/>
+                <w:szCs w:val="18"/>
+                <w:rFonts w:ascii="Times New Roman" w:eastAsia="Times New Roman" w:hAnsi="Times New Roman" w:hint="default"/>
+              </w:rPr>
+              <w:t xml:space="preserve">la base de datos.</w:t>
+            </w:r>
+          </w:p>
+          <w:p>
+            <w:pPr>
+              <w:pStyle w:val="PO156"/>
+              <w:numPr>
+                <w:ilvl w:val="0"/>
+                <w:numId w:val="0"/>
+              </w:numPr>
+              <w:jc w:val="left"/>
+              <w:overflowPunct w:val="0"/>
+              <w:spacing w:lineRule="auto" w:line="240" w:before="0" w:after="0"/>
+              <w:suppressLineNumbers/>
+              <w:widowControl w:val="1"/>
+              <w:ind w:right="0" w:left="0" w:firstLine="0"/>
+              <w:rPr>
+                <w:color w:val="00000A"/>
+                <w:sz w:val="18"/>
+                <w:szCs w:val="18"/>
+                <w:rFonts w:ascii="Times New Roman" w:eastAsia="Times New Roman" w:hAnsi="Times New Roman" w:hint="default"/>
+              </w:rPr>
+              <w:wordWrap w:val="1"/>
+              <w:autoSpaceDE w:val="1"/>
+              <w:autoSpaceDN w:val="1"/>
+            </w:pPr>
+          </w:p>
+          <w:p>
+            <w:pPr>
+              <w:pStyle w:val="PO156"/>
+              <w:numPr>
+                <w:ilvl w:val="0"/>
+                <w:numId w:val="0"/>
+              </w:numPr>
+              <w:jc w:val="left"/>
+              <w:overflowPunct w:val="0"/>
+              <w:spacing w:lineRule="auto" w:line="240" w:before="0" w:after="0"/>
+              <w:suppressLineNumbers/>
+              <w:widowControl w:val="1"/>
+              <w:ind w:right="0" w:left="0" w:firstLine="0"/>
+              <w:rPr>
+                <w:color w:val="00000A"/>
+                <w:sz w:val="18"/>
+                <w:szCs w:val="18"/>
+                <w:rFonts w:ascii="Times New Roman" w:eastAsia="Times New Roman" w:hAnsi="Times New Roman" w:hint="default"/>
+              </w:rPr>
+              <w:wordWrap w:val="1"/>
+              <w:autoSpaceDE w:val="1"/>
+              <w:autoSpaceDN w:val="1"/>
+            </w:pPr>
+            <w:r>
+              <w:rPr>
+                <w:color w:val="00000A"/>
+                <w:sz w:val="18"/>
+                <w:szCs w:val="18"/>
+                <w:rFonts w:ascii="Times New Roman" w:eastAsia="Times New Roman" w:hAnsi="Times New Roman" w:hint="default"/>
+              </w:rPr>
+              <w:t xml:space="preserve">Idealmente el sitio web debería cumplir con una ley de tratamiento de condiciones de </w:t>
+            </w:r>
+            <w:r>
+              <w:rPr>
+                <w:color w:val="00000A"/>
+                <w:sz w:val="18"/>
+                <w:szCs w:val="18"/>
+                <w:rFonts w:ascii="Times New Roman" w:eastAsia="Times New Roman" w:hAnsi="Times New Roman" w:hint="default"/>
+              </w:rPr>
+              <w:t xml:space="preserve">igualdad para personas con discapacidad.</w:t>
+            </w:r>
+          </w:p>
+          <w:p>
+            <w:pPr>
+              <w:pStyle w:val="PO156"/>
+              <w:numPr>
+                <w:ilvl w:val="0"/>
+                <w:numId w:val="0"/>
+              </w:numPr>
+              <w:jc w:val="left"/>
+              <w:overflowPunct w:val="0"/>
+              <w:spacing w:lineRule="auto" w:line="240" w:before="0" w:after="0"/>
+              <w:suppressLineNumbers/>
+              <w:widowControl w:val="1"/>
+              <w:ind w:right="0" w:left="0" w:firstLine="0"/>
+              <w:rPr>
+                <w:color w:val="00000A"/>
+                <w:sz w:val="18"/>
+                <w:szCs w:val="18"/>
+                <w:rFonts w:ascii="Times New Roman" w:eastAsia="Times New Roman" w:hAnsi="Times New Roman" w:hint="default"/>
+              </w:rPr>
+              <w:wordWrap w:val="1"/>
+              <w:autoSpaceDE w:val="1"/>
+              <w:autoSpaceDN w:val="1"/>
+            </w:pPr>
+          </w:p>
+          <w:p>
+            <w:pPr>
+              <w:pStyle w:val="PO156"/>
+              <w:numPr>
+                <w:ilvl w:val="0"/>
+                <w:numId w:val="0"/>
+              </w:numPr>
+              <w:jc w:val="left"/>
+              <w:overflowPunct w:val="0"/>
+              <w:spacing w:lineRule="auto" w:line="240" w:before="0" w:after="0"/>
+              <w:suppressLineNumbers/>
+              <w:widowControl w:val="1"/>
+              <w:ind w:right="0" w:left="0" w:firstLine="0"/>
+              <w:rPr>
+                <w:color w:val="00000A"/>
+                <w:sz w:val="18"/>
+                <w:szCs w:val="18"/>
+                <w:rFonts w:ascii="Times New Roman" w:eastAsia="Times New Roman" w:hAnsi="Times New Roman" w:hint="default"/>
+              </w:rPr>
+              <w:wordWrap w:val="1"/>
+              <w:autoSpaceDE w:val="1"/>
+              <w:autoSpaceDN w:val="1"/>
+            </w:pPr>
+            <w:r>
+              <w:rPr>
+                <w:color w:val="00000A"/>
+                <w:sz w:val="18"/>
+                <w:szCs w:val="18"/>
+                <w:rFonts w:ascii="Times New Roman" w:eastAsia="Times New Roman" w:hAnsi="Times New Roman" w:hint="default"/>
+              </w:rPr>
+              <w:t xml:space="preserve">Es necesaria la conexión a Interner para poder darle uso a la plataforma.</w:t>
             </w:r>
           </w:p>
         </w:tc>
       </w:tr>
       <w:tr>
         <w:trPr>
-          <w:cnfStyle w:val="000000100000" w:firstRow="0" w:lastRow="0" w:firstColumn="0" w:lastColumn="0" w:oddVBand="0" w:evenVBand="0" w:oddHBand="1" w:evenHBand="0" w:firstRowFirstColumn="0" w:firstRowLastColumn="0" w:lastRowFirstColumn="0" w:lastRowLastColumn="0"/>
           <w:trHeight w:hRule="atleast" w:val="912"/>
           <w:hidden w:val="0"/>
         </w:trPr>
@@ -6300,7 +6417,6 @@
       </w:tr>
       <w:tr>
         <w:trPr>
-          <w:cnfStyle w:val="000000010000" w:firstRow="0" w:lastRow="0" w:firstColumn="0" w:lastColumn="0" w:oddVBand="0" w:evenVBand="0" w:oddHBand="0" w:evenHBand="1" w:firstRowFirstColumn="0" w:firstRowLastColumn="0" w:lastRowFirstColumn="0" w:lastRowLastColumn="0"/>
           <w:trHeight w:hRule="atleast" w:val="384"/>
           <w:hidden w:val="0"/>
         </w:trPr>
@@ -6419,14 +6535,13 @@
                 <w:szCs w:val="18"/>
                 <w:rFonts w:ascii="Times New Roman" w:eastAsia="Times New Roman" w:hAnsi="Times New Roman" w:hint="default"/>
               </w:rPr>
-              <w:t>25/05/2021</w:t>
+              <w:t>26/05/2021</w:t>
             </w:r>
           </w:p>
         </w:tc>
       </w:tr>
       <w:tr>
         <w:trPr>
-          <w:cnfStyle w:val="000000100000" w:firstRow="0" w:lastRow="0" w:firstColumn="0" w:lastColumn="0" w:oddVBand="0" w:evenVBand="0" w:oddHBand="1" w:evenHBand="0" w:firstRowFirstColumn="0" w:firstRowLastColumn="0" w:lastRowFirstColumn="0" w:lastRowLastColumn="0"/>
           <w:hidden w:val="0"/>
         </w:trPr>
         <w:tc>

</xml_diff>

<commit_message>
Estilos computados CSS y otros recursos externos para CSS
</commit_message>
<xml_diff>
--- a/Sena/Registro de Aprendisaje - Analisis y desarrollo de sistemas informaticos/Fase 1. identificación/Trabajos y sus directrises/5. Especificación de los requerimientos funcionales y del sistema /Resuelto. Evidencia AP01-AA2-EV05 - Especificación de los requerimientos funcionales y no funcionales del sistema.docx
+++ b/Sena/Registro de Aprendisaje - Analisis y desarrollo de sistemas informaticos/Fase 1. identificación/Trabajos y sus directrises/5. Especificación de los requerimientos funcionales y del sistema /Resuelto. Evidencia AP01-AA2-EV05 - Especificación de los requerimientos funcionales y no funcionales del sistema.docx
@@ -45,6 +45,8 @@
           <w:rFonts w:ascii="Helvetica Neue" w:eastAsia="Helvetica Neue" w:hAnsi="Helvetica Neue" w:hint="default"/>
         </w:rPr>
         <w:wordWrap w:val="0"/>
+        <w:autoSpaceDE w:val="1"/>
+        <w:autoSpaceDN w:val="1"/>
       </w:pPr>
       <w:r>
         <w:rPr>
@@ -81,6 +83,8 @@
           <w:rFonts w:ascii="Helvetica Neue" w:eastAsia="Helvetica Neue" w:hAnsi="Helvetica Neue" w:hint="default"/>
         </w:rPr>
         <w:wordWrap w:val="0"/>
+        <w:autoSpaceDE w:val="1"/>
+        <w:autoSpaceDN w:val="1"/>
       </w:pPr>
       <w:r>
         <w:rPr>
@@ -117,6 +121,8 @@
           <w:rFonts w:ascii="Helvetica Neue" w:eastAsia="Helvetica Neue" w:hAnsi="Helvetica Neue" w:hint="default"/>
         </w:rPr>
         <w:wordWrap w:val="0"/>
+        <w:autoSpaceDE w:val="1"/>
+        <w:autoSpaceDN w:val="1"/>
       </w:pPr>
     </w:p>
     <w:p>
@@ -138,6 +144,8 @@
           <w:rFonts w:ascii="Times New Roman" w:eastAsia="Times New Roman" w:hAnsi="Times New Roman" w:hint="default"/>
         </w:rPr>
         <w:wordWrap w:val="0"/>
+        <w:autoSpaceDE w:val="1"/>
+        <w:autoSpaceDN w:val="1"/>
       </w:pPr>
       <w:r>
         <w:rPr>
@@ -170,6 +178,8 @@
           <w:rFonts w:ascii="Times New Roman" w:eastAsia="Times New Roman" w:hAnsi="Times New Roman" w:hint="default"/>
         </w:rPr>
         <w:wordWrap w:val="0"/>
+        <w:autoSpaceDE w:val="1"/>
+        <w:autoSpaceDN w:val="1"/>
       </w:pPr>
       <w:r>
         <w:rPr>
@@ -200,6 +210,8 @@
           <w:rFonts w:ascii="Liberation Serif" w:eastAsia="Arial" w:hAnsi="Arial" w:hint="default"/>
         </w:rPr>
         <w:wordWrap w:val="0"/>
+        <w:autoSpaceDE w:val="1"/>
+        <w:autoSpaceDN w:val="1"/>
       </w:pPr>
     </w:p>
     <w:tbl>
@@ -2924,6 +2936,7 @@
       </w:tblGrid>
       <w:tr>
         <w:trPr>
+          <w:cnfStyle w:val="000000100000" w:firstRow="0" w:lastRow="0" w:firstColumn="0" w:lastColumn="0" w:oddVBand="0" w:evenVBand="0" w:oddHBand="1" w:evenHBand="0" w:firstRowFirstColumn="0" w:firstRowLastColumn="0" w:lastRowFirstColumn="0" w:lastRowLastColumn="0"/>
           <w:hidden w:val="0"/>
         </w:trPr>
         <w:tc>
@@ -3332,6 +3345,7 @@
       </w:tr>
       <w:tr>
         <w:trPr>
+          <w:cnfStyle w:val="000000010000" w:firstRow="0" w:lastRow="0" w:firstColumn="0" w:lastColumn="0" w:oddVBand="0" w:evenVBand="0" w:oddHBand="0" w:evenHBand="1" w:firstRowFirstColumn="0" w:firstRowLastColumn="0" w:lastRowFirstColumn="0" w:lastRowLastColumn="0"/>
           <w:hidden w:val="0"/>
         </w:trPr>
         <w:tc>
@@ -3530,6 +3544,7 @@
       </w:tr>
       <w:tr>
         <w:trPr>
+          <w:cnfStyle w:val="000000100000" w:firstRow="0" w:lastRow="0" w:firstColumn="0" w:lastColumn="0" w:oddVBand="0" w:evenVBand="0" w:oddHBand="1" w:evenHBand="0" w:firstRowFirstColumn="0" w:firstRowLastColumn="0" w:lastRowFirstColumn="0" w:lastRowLastColumn="0"/>
           <w:hidden w:val="0"/>
         </w:trPr>
         <w:tc>
@@ -4740,7 +4755,7 @@
                 <w:szCs w:val="18"/>
                 <w:rFonts w:ascii="Times New Roman" w:eastAsia="Times New Roman" w:hAnsi="Times New Roman" w:hint="default"/>
               </w:rPr>
-              <w:t xml:space="preserve">A las personas vinculadas a la empresa se les permitirá el ingreso, al </w:t>
+              <w:t xml:space="preserve">A las personas vinculadas a la empresa se les permitirá el ingreso al </w:t>
             </w:r>
             <w:r>
               <w:rPr>
@@ -4782,7 +4797,7 @@
                 <w:szCs w:val="18"/>
                 <w:rFonts w:ascii="Times New Roman" w:eastAsia="Times New Roman" w:hAnsi="Times New Roman" w:hint="default"/>
               </w:rPr>
-              <w:t xml:space="preserve">autentifique a dicha persona su  vinculo directo con la empresa.</w:t>
+              <w:t xml:space="preserve">autentifique a dicha persona su vinculo directo con la empresa.</w:t>
             </w:r>
           </w:p>
           <w:p>
@@ -5547,6 +5562,7 @@
       </w:tr>
       <w:tr>
         <w:trPr>
+          <w:cnfStyle w:val="000000010000" w:firstRow="0" w:lastRow="0" w:firstColumn="0" w:lastColumn="0" w:oddVBand="0" w:evenVBand="0" w:oddHBand="0" w:evenHBand="1" w:firstRowFirstColumn="0" w:firstRowLastColumn="0" w:lastRowFirstColumn="0" w:lastRowLastColumn="0"/>
           <w:trHeight w:hRule="atleast" w:val="943"/>
           <w:hidden w:val="0"/>
         </w:trPr>
@@ -6285,13 +6301,14 @@
                 <w:szCs w:val="18"/>
                 <w:rFonts w:ascii="Times New Roman" w:eastAsia="Times New Roman" w:hAnsi="Times New Roman" w:hint="default"/>
               </w:rPr>
-              <w:t xml:space="preserve">Es necesaria la conexión a Interner para poder darle uso a la plataforma.</w:t>
+              <w:t xml:space="preserve">Es necesaria la conexión a Internet para poder darle uso a la plataforma.</w:t>
             </w:r>
           </w:p>
         </w:tc>
       </w:tr>
       <w:tr>
         <w:trPr>
+          <w:cnfStyle w:val="000000100000" w:firstRow="0" w:lastRow="0" w:firstColumn="0" w:lastColumn="0" w:oddVBand="0" w:evenVBand="0" w:oddHBand="1" w:evenHBand="0" w:firstRowFirstColumn="0" w:firstRowLastColumn="0" w:lastRowFirstColumn="0" w:lastRowLastColumn="0"/>
           <w:trHeight w:hRule="atleast" w:val="912"/>
           <w:hidden w:val="0"/>
         </w:trPr>
@@ -6417,6 +6434,7 @@
       </w:tr>
       <w:tr>
         <w:trPr>
+          <w:cnfStyle w:val="000000010000" w:firstRow="0" w:lastRow="0" w:firstColumn="0" w:lastColumn="0" w:oddVBand="0" w:evenVBand="0" w:oddHBand="0" w:evenHBand="1" w:firstRowFirstColumn="0" w:firstRowLastColumn="0" w:lastRowFirstColumn="0" w:lastRowLastColumn="0"/>
           <w:trHeight w:hRule="atleast" w:val="384"/>
           <w:hidden w:val="0"/>
         </w:trPr>
@@ -6542,6 +6560,7 @@
       </w:tr>
       <w:tr>
         <w:trPr>
+          <w:cnfStyle w:val="000000100000" w:firstRow="0" w:lastRow="0" w:firstColumn="0" w:lastColumn="0" w:oddVBand="0" w:evenVBand="0" w:oddHBand="1" w:evenHBand="0" w:firstRowFirstColumn="0" w:firstRowLastColumn="0" w:lastRowFirstColumn="0" w:lastRowLastColumn="0"/>
           <w:hidden w:val="0"/>
         </w:trPr>
         <w:tc>

</xml_diff>